<commit_message>
Version final de la pruebas de aceptación Contien la pruebas validadas
</commit_message>
<xml_diff>
--- a/Documentacion/PA Gesionar Transportista.docx
+++ b/Documentacion/PA Gesionar Transportista.docx
@@ -2,7 +2,4606 @@
 <file path=word/document.xml><?xml version="1.0" encoding="utf-8"?>
 <w:document xmlns:mv="urn:schemas-microsoft-com:mac:vml" xmlns:mo="http://schemas.microsoft.com/office/mac/office/2008/main" xmlns:ve="http://schemas.openxmlformats.org/markup-compatibility/2006" xmlns:o="urn:schemas-microsoft-com:office:office" xmlns:r="http://schemas.openxmlformats.org/officeDocument/2006/relationships" xmlns:m="http://schemas.openxmlformats.org/officeDocument/2006/math" xmlns:v="urn:schemas-microsoft-com:vml" xmlns:w10="urn:schemas-microsoft-com:office:word" xmlns:w="http://schemas.openxmlformats.org/wordprocessingml/2006/main" xmlns:wne="http://schemas.microsoft.com/office/word/2006/wordml" xmlns:wp="http://schemas.openxmlformats.org/drawingml/2006/wordprocessingDrawing">
   <w:body>
+    <w:tbl>
+      <w:tblPr>
+        <w:tblW w:w="9741" w:type="dxa"/>
+        <w:tblInd w:w="108" w:type="dxa"/>
+        <w:tblBorders>
+          <w:top w:val="single" w:sz="4" w:space="0" w:color="auto"/>
+          <w:left w:val="single" w:sz="4" w:space="0" w:color="auto"/>
+          <w:bottom w:val="single" w:sz="4" w:space="0" w:color="auto"/>
+          <w:right w:val="single" w:sz="4" w:space="0" w:color="auto"/>
+          <w:insideH w:val="single" w:sz="4" w:space="0" w:color="auto"/>
+          <w:insideV w:val="single" w:sz="4" w:space="0" w:color="auto"/>
+        </w:tblBorders>
+        <w:tblLook w:val="01E0"/>
+      </w:tblPr>
+      <w:tblGrid>
+        <w:gridCol w:w="3707"/>
+        <w:gridCol w:w="6034"/>
+      </w:tblGrid>
+      <w:tr>
+        <w:trPr>
+          <w:trHeight w:val="583"/>
+        </w:trPr>
+        <w:tc>
+          <w:tcPr>
+            <w:tcW w:w="9741" w:type="dxa"/>
+            <w:gridSpan w:val="2"/>
+            <w:shd w:val="clear" w:color="auto" w:fill="E6E6E6"/>
+            <w:vAlign w:val="center"/>
+          </w:tcPr>
+          <w:p>
+            <w:pPr>
+              <w:rPr>
+                <w:b/>
+                <w:color w:val="000000"/>
+              </w:rPr>
+            </w:pPr>
+            <w:r>
+              <w:rPr>
+                <w:rFonts w:eastAsia="TTFF4B8200t00"/>
+                <w:sz w:val="26"/>
+                <w:szCs w:val="26"/>
+              </w:rPr>
+              <w:br w:type="page"/>
+            </w:r>
+            <w:r>
+              <w:rPr>
+                <w:b/>
+                <w:color w:val="000000"/>
+              </w:rPr>
+              <w:t>Caso de Prueba de Aceptación</w:t>
+            </w:r>
+          </w:p>
+        </w:tc>
+      </w:tr>
+      <w:tr>
+        <w:trPr>
+          <w:trHeight w:val="580"/>
+        </w:trPr>
+        <w:tc>
+          <w:tcPr>
+            <w:tcW w:w="3707" w:type="dxa"/>
+            <w:vAlign w:val="center"/>
+          </w:tcPr>
+          <w:p>
+            <w:pPr>
+              <w:rPr>
+                <w:color w:val="000000"/>
+              </w:rPr>
+            </w:pPr>
+            <w:r>
+              <w:rPr>
+                <w:b/>
+                <w:color w:val="000000"/>
+              </w:rPr>
+              <w:t>Código Caso de Prueba</w:t>
+            </w:r>
+            <w:r>
+              <w:rPr>
+                <w:color w:val="000000"/>
+              </w:rPr>
+              <w:t>: GTR1</w:t>
+            </w:r>
+          </w:p>
+        </w:tc>
+        <w:tc>
+          <w:tcPr>
+            <w:tcW w:w="6034" w:type="dxa"/>
+            <w:vAlign w:val="center"/>
+          </w:tcPr>
+          <w:p>
+            <w:pPr>
+              <w:rPr>
+                <w:color w:val="000000"/>
+              </w:rPr>
+            </w:pPr>
+            <w:r>
+              <w:rPr>
+                <w:b/>
+                <w:color w:val="000000"/>
+              </w:rPr>
+              <w:t>Código Caso de Uso</w:t>
+            </w:r>
+            <w:r>
+              <w:rPr>
+                <w:color w:val="000000"/>
+              </w:rPr>
+              <w:t>: Alta normal Transportista</w:t>
+            </w:r>
+          </w:p>
+        </w:tc>
+      </w:tr>
+      <w:tr>
+        <w:trPr>
+          <w:trHeight w:val="580"/>
+        </w:trPr>
+        <w:tc>
+          <w:tcPr>
+            <w:tcW w:w="9741" w:type="dxa"/>
+            <w:gridSpan w:val="2"/>
+            <w:vAlign w:val="center"/>
+          </w:tcPr>
+          <w:p>
+            <w:pPr>
+              <w:rPr>
+                <w:color w:val="000000"/>
+              </w:rPr>
+            </w:pPr>
+            <w:r>
+              <w:rPr>
+                <w:b/>
+                <w:color w:val="000000"/>
+              </w:rPr>
+              <w:t>Descripción de la Prueba</w:t>
+            </w:r>
+            <w:r>
+              <w:rPr>
+                <w:color w:val="000000"/>
+              </w:rPr>
+              <w:t>: El administrador procede a una alta normal sin errores de un transportista</w:t>
+            </w:r>
+          </w:p>
+        </w:tc>
+      </w:tr>
+      <w:tr>
+        <w:trPr>
+          <w:trHeight w:val="580"/>
+        </w:trPr>
+        <w:tc>
+          <w:tcPr>
+            <w:tcW w:w="9741" w:type="dxa"/>
+            <w:gridSpan w:val="2"/>
+            <w:vAlign w:val="center"/>
+          </w:tcPr>
+          <w:p>
+            <w:pPr>
+              <w:rPr>
+                <w:color w:val="000000"/>
+              </w:rPr>
+            </w:pPr>
+            <w:r>
+              <w:rPr>
+                <w:b/>
+                <w:color w:val="000000"/>
+              </w:rPr>
+              <w:t>Condiciones de Ejecución</w:t>
+            </w:r>
+            <w:r>
+              <w:rPr>
+                <w:color w:val="000000"/>
+              </w:rPr>
+              <w:t>:</w:t>
+            </w:r>
+            <w:r>
+              <w:rPr>
+                <w:color w:val="000000"/>
+              </w:rPr>
+              <w:t xml:space="preserve"> </w:t>
+            </w:r>
+            <w:r>
+              <w:rPr>
+                <w:color w:val="000000"/>
+              </w:rPr>
+              <w:t>El administrador debe previamente esta loqueado.</w:t>
+            </w:r>
+          </w:p>
+        </w:tc>
+      </w:tr>
+      <w:tr>
+        <w:trPr>
+          <w:trHeight w:val="2085"/>
+        </w:trPr>
+        <w:tc>
+          <w:tcPr>
+            <w:tcW w:w="9741" w:type="dxa"/>
+            <w:gridSpan w:val="2"/>
+            <w:vAlign w:val="center"/>
+          </w:tcPr>
+          <w:p>
+            <w:pPr>
+              <w:rPr>
+                <w:color w:val="000000"/>
+              </w:rPr>
+            </w:pPr>
+            <w:r>
+              <w:rPr>
+                <w:b/>
+                <w:color w:val="000000"/>
+              </w:rPr>
+              <w:t>Entrada / Pasos de Ejecución</w:t>
+            </w:r>
+            <w:r>
+              <w:rPr>
+                <w:color w:val="000000"/>
+              </w:rPr>
+              <w:t>:</w:t>
+            </w:r>
+          </w:p>
+          <w:p>
+            <w:pPr>
+              <w:widowControl w:val="0"/>
+              <w:numPr>
+                <w:ilvl w:val="0"/>
+                <w:numId w:val="25"/>
+              </w:numPr>
+              <w:suppressAutoHyphens/>
+              <w:spacing w:after="0" w:line="240" w:lineRule="auto"/>
+              <w:rPr>
+                <w:color w:val="000000"/>
+              </w:rPr>
+            </w:pPr>
+            <w:r>
+              <w:rPr>
+                <w:color w:val="000000"/>
+              </w:rPr>
+              <w:t>El Usuario aprieta el botón “Nuevo”, Se abre un formulario vacio</w:t>
+            </w:r>
+          </w:p>
+          <w:p>
+            <w:pPr>
+              <w:widowControl w:val="0"/>
+              <w:numPr>
+                <w:ilvl w:val="0"/>
+                <w:numId w:val="25"/>
+              </w:numPr>
+              <w:suppressAutoHyphens/>
+              <w:spacing w:after="0" w:line="240" w:lineRule="auto"/>
+              <w:rPr>
+                <w:color w:val="000000"/>
+              </w:rPr>
+            </w:pPr>
+            <w:r>
+              <w:rPr>
+                <w:color w:val="000000"/>
+              </w:rPr>
+              <w:t>El usuario introduce los datos relacionados con el transportista.</w:t>
+            </w:r>
+          </w:p>
+          <w:p>
+            <w:pPr>
+              <w:widowControl w:val="0"/>
+              <w:numPr>
+                <w:ilvl w:val="0"/>
+                <w:numId w:val="25"/>
+              </w:numPr>
+              <w:suppressAutoHyphens/>
+              <w:spacing w:after="0" w:line="240" w:lineRule="auto"/>
+              <w:rPr>
+                <w:color w:val="000000"/>
+              </w:rPr>
+            </w:pPr>
+            <w:r>
+              <w:rPr>
+                <w:color w:val="000000"/>
+              </w:rPr>
+              <w:t>El usuario aprieta el botón “Aceptar”</w:t>
+            </w:r>
+          </w:p>
+          <w:p>
+            <w:pPr>
+              <w:ind w:left="720"/>
+              <w:rPr>
+                <w:color w:val="000000"/>
+              </w:rPr>
+            </w:pPr>
+          </w:p>
+          <w:p>
+            <w:pPr>
+              <w:jc w:val="center"/>
+              <w:rPr>
+                <w:color w:val="000000"/>
+              </w:rPr>
+            </w:pPr>
+            <w:r>
+              <w:rPr>
+                <w:noProof/>
+                <w:color w:val="000000"/>
+                <w:lang w:val="es-ES_tradnl" w:eastAsia="es-ES_tradnl"/>
+              </w:rPr>
+              <w:drawing>
+                <wp:inline distT="0" distB="0" distL="0" distR="0">
+                  <wp:extent cx="3479800" cy="2298700"/>
+                  <wp:effectExtent l="25400" t="0" r="0" b="0"/>
+                  <wp:docPr id="1" name="Imagen 1" descr="nuevo"/>
+                  <wp:cNvGraphicFramePr>
+                    <a:graphicFrameLocks xmlns:a="http://schemas.openxmlformats.org/drawingml/2006/main" noChangeAspect="1"/>
+                  </wp:cNvGraphicFramePr>
+                  <a:graphic xmlns:a="http://schemas.openxmlformats.org/drawingml/2006/main">
+                    <a:graphicData uri="http://schemas.openxmlformats.org/drawingml/2006/picture">
+                      <pic:pic xmlns:pic="http://schemas.openxmlformats.org/drawingml/2006/picture">
+                        <pic:nvPicPr>
+                          <pic:cNvPr id="0" name="Picture 1" descr="nuevo"/>
+                          <pic:cNvPicPr>
+                            <a:picLocks noChangeAspect="1" noChangeArrowheads="1"/>
+                          </pic:cNvPicPr>
+                        </pic:nvPicPr>
+                        <pic:blipFill>
+                          <a:blip r:embed="rId5"/>
+                          <a:srcRect/>
+                          <a:stretch>
+                            <a:fillRect/>
+                          </a:stretch>
+                        </pic:blipFill>
+                        <pic:spPr bwMode="auto">
+                          <a:xfrm>
+                            <a:off x="0" y="0"/>
+                            <a:ext cx="3479800" cy="2298700"/>
+                          </a:xfrm>
+                          <a:prstGeom prst="rect">
+                            <a:avLst/>
+                          </a:prstGeom>
+                          <a:noFill/>
+                          <a:ln w="9525">
+                            <a:noFill/>
+                            <a:miter lim="800000"/>
+                            <a:headEnd/>
+                            <a:tailEnd/>
+                          </a:ln>
+                        </pic:spPr>
+                      </pic:pic>
+                    </a:graphicData>
+                  </a:graphic>
+                </wp:inline>
+              </w:drawing>
+            </w:r>
+          </w:p>
+          <w:p>
+            <w:pPr>
+              <w:jc w:val="center"/>
+              <w:rPr>
+                <w:color w:val="000000"/>
+              </w:rPr>
+            </w:pPr>
+          </w:p>
+          <w:p>
+            <w:pPr>
+              <w:jc w:val="center"/>
+              <w:rPr>
+                <w:color w:val="000000"/>
+              </w:rPr>
+            </w:pPr>
+            <w:r>
+              <w:rPr>
+                <w:noProof/>
+                <w:color w:val="000000"/>
+                <w:lang w:val="es-ES_tradnl" w:eastAsia="es-ES_tradnl"/>
+              </w:rPr>
+              <w:drawing>
+                <wp:inline distT="0" distB="0" distL="0" distR="0">
+                  <wp:extent cx="3251200" cy="2933700"/>
+                  <wp:effectExtent l="25400" t="0" r="0" b="0"/>
+                  <wp:docPr id="4" name="Imagen 4" descr="Imagen2"/>
+                  <wp:cNvGraphicFramePr>
+                    <a:graphicFrameLocks xmlns:a="http://schemas.openxmlformats.org/drawingml/2006/main" noChangeAspect="1"/>
+                  </wp:cNvGraphicFramePr>
+                  <a:graphic xmlns:a="http://schemas.openxmlformats.org/drawingml/2006/main">
+                    <a:graphicData uri="http://schemas.openxmlformats.org/drawingml/2006/picture">
+                      <pic:pic xmlns:pic="http://schemas.openxmlformats.org/drawingml/2006/picture">
+                        <pic:nvPicPr>
+                          <pic:cNvPr id="0" name="Picture 4" descr="Imagen2"/>
+                          <pic:cNvPicPr>
+                            <a:picLocks noChangeAspect="1" noChangeArrowheads="1"/>
+                          </pic:cNvPicPr>
+                        </pic:nvPicPr>
+                        <pic:blipFill>
+                          <a:blip r:embed="rId6"/>
+                          <a:srcRect/>
+                          <a:stretch>
+                            <a:fillRect/>
+                          </a:stretch>
+                        </pic:blipFill>
+                        <pic:spPr bwMode="auto">
+                          <a:xfrm>
+                            <a:off x="0" y="0"/>
+                            <a:ext cx="3251200" cy="2933700"/>
+                          </a:xfrm>
+                          <a:prstGeom prst="rect">
+                            <a:avLst/>
+                          </a:prstGeom>
+                          <a:noFill/>
+                          <a:ln w="9525">
+                            <a:noFill/>
+                            <a:miter lim="800000"/>
+                            <a:headEnd/>
+                            <a:tailEnd/>
+                          </a:ln>
+                        </pic:spPr>
+                      </pic:pic>
+                    </a:graphicData>
+                  </a:graphic>
+                </wp:inline>
+              </w:drawing>
+            </w:r>
+          </w:p>
+        </w:tc>
+      </w:tr>
+      <w:tr>
+        <w:trPr>
+          <w:trHeight w:val="2376"/>
+        </w:trPr>
+        <w:tc>
+          <w:tcPr>
+            <w:tcW w:w="9741" w:type="dxa"/>
+            <w:gridSpan w:val="2"/>
+            <w:vAlign w:val="center"/>
+          </w:tcPr>
+          <w:p>
+            <w:pPr>
+              <w:rPr>
+                <w:color w:val="000000"/>
+              </w:rPr>
+            </w:pPr>
+            <w:r>
+              <w:rPr>
+                <w:b/>
+                <w:color w:val="000000"/>
+              </w:rPr>
+              <w:t>Resultado Esperado</w:t>
+            </w:r>
+            <w:r>
+              <w:rPr>
+                <w:color w:val="000000"/>
+              </w:rPr>
+              <w:t>:</w:t>
+            </w:r>
+          </w:p>
+          <w:p>
+            <w:pPr>
+              <w:rPr>
+                <w:color w:val="000000"/>
+              </w:rPr>
+            </w:pPr>
+            <w:r>
+              <w:rPr>
+                <w:color w:val="000000"/>
+              </w:rPr>
+              <w:t>El Transportista añadido se añadirá a la lista d</w:t>
+            </w:r>
+            <w:r>
+              <w:rPr>
+                <w:color w:val="000000"/>
+              </w:rPr>
+              <w:t>e transportistas dados de alta.</w:t>
+            </w:r>
+          </w:p>
+          <w:p>
+            <w:pPr>
+              <w:jc w:val="center"/>
+              <w:rPr>
+                <w:color w:val="000000"/>
+              </w:rPr>
+            </w:pPr>
+            <w:r>
+              <w:rPr>
+                <w:noProof/>
+                <w:color w:val="000000"/>
+                <w:lang w:val="es-ES_tradnl" w:eastAsia="es-ES_tradnl"/>
+              </w:rPr>
+              <w:drawing>
+                <wp:inline distT="0" distB="0" distL="0" distR="0">
+                  <wp:extent cx="3937000" cy="2590800"/>
+                  <wp:effectExtent l="25400" t="0" r="0" b="0"/>
+                  <wp:docPr id="5" name="Imagen 5" descr="Nuevo2"/>
+                  <wp:cNvGraphicFramePr>
+                    <a:graphicFrameLocks xmlns:a="http://schemas.openxmlformats.org/drawingml/2006/main" noChangeAspect="1"/>
+                  </wp:cNvGraphicFramePr>
+                  <a:graphic xmlns:a="http://schemas.openxmlformats.org/drawingml/2006/main">
+                    <a:graphicData uri="http://schemas.openxmlformats.org/drawingml/2006/picture">
+                      <pic:pic xmlns:pic="http://schemas.openxmlformats.org/drawingml/2006/picture">
+                        <pic:nvPicPr>
+                          <pic:cNvPr id="0" name="Picture 5" descr="Nuevo2"/>
+                          <pic:cNvPicPr>
+                            <a:picLocks noChangeAspect="1" noChangeArrowheads="1"/>
+                          </pic:cNvPicPr>
+                        </pic:nvPicPr>
+                        <pic:blipFill>
+                          <a:blip r:embed="rId7"/>
+                          <a:srcRect/>
+                          <a:stretch>
+                            <a:fillRect/>
+                          </a:stretch>
+                        </pic:blipFill>
+                        <pic:spPr bwMode="auto">
+                          <a:xfrm>
+                            <a:off x="0" y="0"/>
+                            <a:ext cx="3937000" cy="2590800"/>
+                          </a:xfrm>
+                          <a:prstGeom prst="rect">
+                            <a:avLst/>
+                          </a:prstGeom>
+                          <a:noFill/>
+                          <a:ln w="9525">
+                            <a:noFill/>
+                            <a:miter lim="800000"/>
+                            <a:headEnd/>
+                            <a:tailEnd/>
+                          </a:ln>
+                        </pic:spPr>
+                      </pic:pic>
+                    </a:graphicData>
+                  </a:graphic>
+                </wp:inline>
+              </w:drawing>
+            </w:r>
+          </w:p>
+        </w:tc>
+      </w:tr>
+      <w:tr>
+        <w:trPr>
+          <w:trHeight w:val="905"/>
+        </w:trPr>
+        <w:tc>
+          <w:tcPr>
+            <w:tcW w:w="9741" w:type="dxa"/>
+            <w:gridSpan w:val="2"/>
+            <w:vAlign w:val="center"/>
+          </w:tcPr>
+          <w:p>
+            <w:pPr>
+              <w:rPr>
+                <w:color w:val="000000"/>
+              </w:rPr>
+            </w:pPr>
+            <w:r>
+              <w:rPr>
+                <w:b/>
+                <w:color w:val="000000"/>
+              </w:rPr>
+              <w:t>Evaluación de la Prueba</w:t>
+            </w:r>
+            <w:r>
+              <w:rPr>
+                <w:color w:val="000000"/>
+              </w:rPr>
+              <w:t>: Pasada con éxito.</w:t>
+            </w:r>
+          </w:p>
+        </w:tc>
+      </w:tr>
+    </w:tbl>
     <w:p/>
+    <w:p>
+      <w:r>
+        <w:br w:type="page"/>
+      </w:r>
+    </w:p>
+    <w:tbl>
+      <w:tblPr>
+        <w:tblW w:w="9747" w:type="dxa"/>
+        <w:tblBorders>
+          <w:top w:val="single" w:sz="4" w:space="0" w:color="auto"/>
+          <w:left w:val="single" w:sz="4" w:space="0" w:color="auto"/>
+          <w:bottom w:val="single" w:sz="4" w:space="0" w:color="auto"/>
+          <w:right w:val="single" w:sz="4" w:space="0" w:color="auto"/>
+          <w:insideH w:val="single" w:sz="4" w:space="0" w:color="auto"/>
+          <w:insideV w:val="single" w:sz="4" w:space="0" w:color="auto"/>
+        </w:tblBorders>
+        <w:tblLook w:val="01E0"/>
+      </w:tblPr>
+      <w:tblGrid>
+        <w:gridCol w:w="3652"/>
+        <w:gridCol w:w="6095"/>
+      </w:tblGrid>
+      <w:tr>
+        <w:trPr>
+          <w:trHeight w:val="570"/>
+        </w:trPr>
+        <w:tc>
+          <w:tcPr>
+            <w:tcW w:w="9747" w:type="dxa"/>
+            <w:gridSpan w:val="2"/>
+            <w:shd w:val="clear" w:color="auto" w:fill="E6E6E6"/>
+            <w:vAlign w:val="center"/>
+          </w:tcPr>
+          <w:p>
+            <w:pPr>
+              <w:rPr>
+                <w:b/>
+                <w:color w:val="000000"/>
+              </w:rPr>
+            </w:pPr>
+            <w:r>
+              <w:rPr>
+                <w:rFonts w:eastAsia="TTFF4B8200t00"/>
+                <w:color w:val="FF0000"/>
+                <w:sz w:val="144"/>
+                <w:szCs w:val="144"/>
+              </w:rPr>
+              <w:br w:type="page"/>
+            </w:r>
+            <w:r>
+              <w:rPr>
+                <w:b/>
+                <w:color w:val="000000"/>
+              </w:rPr>
+              <w:t>Caso de Prueba de Aceptación</w:t>
+            </w:r>
+          </w:p>
+        </w:tc>
+      </w:tr>
+      <w:tr>
+        <w:trPr>
+          <w:trHeight w:val="567"/>
+        </w:trPr>
+        <w:tc>
+          <w:tcPr>
+            <w:tcW w:w="3652" w:type="dxa"/>
+            <w:vAlign w:val="center"/>
+          </w:tcPr>
+          <w:p>
+            <w:pPr>
+              <w:rPr>
+                <w:color w:val="000000"/>
+              </w:rPr>
+            </w:pPr>
+            <w:r>
+              <w:rPr>
+                <w:b/>
+                <w:color w:val="000000"/>
+              </w:rPr>
+              <w:t>Código Caso de Prueba</w:t>
+            </w:r>
+            <w:r>
+              <w:rPr>
+                <w:color w:val="000000"/>
+              </w:rPr>
+              <w:t>: GTR2</w:t>
+            </w:r>
+          </w:p>
+        </w:tc>
+        <w:tc>
+          <w:tcPr>
+            <w:tcW w:w="6095" w:type="dxa"/>
+            <w:vAlign w:val="center"/>
+          </w:tcPr>
+          <w:p>
+            <w:pPr>
+              <w:rPr>
+                <w:color w:val="000000"/>
+              </w:rPr>
+            </w:pPr>
+            <w:r>
+              <w:rPr>
+                <w:b/>
+                <w:color w:val="000000"/>
+              </w:rPr>
+              <w:t>Código Caso de Uso</w:t>
+            </w:r>
+            <w:r>
+              <w:rPr>
+                <w:color w:val="000000"/>
+              </w:rPr>
+              <w:t>: Alta Transportista Duplicado</w:t>
+            </w:r>
+          </w:p>
+        </w:tc>
+      </w:tr>
+      <w:tr>
+        <w:trPr>
+          <w:trHeight w:val="567"/>
+        </w:trPr>
+        <w:tc>
+          <w:tcPr>
+            <w:tcW w:w="9747" w:type="dxa"/>
+            <w:gridSpan w:val="2"/>
+            <w:vAlign w:val="center"/>
+          </w:tcPr>
+          <w:p>
+            <w:pPr>
+              <w:rPr>
+                <w:color w:val="000000"/>
+              </w:rPr>
+            </w:pPr>
+            <w:r>
+              <w:rPr>
+                <w:b/>
+                <w:color w:val="000000"/>
+              </w:rPr>
+              <w:t>Descripción de la Prueba</w:t>
+            </w:r>
+            <w:r>
+              <w:rPr>
+                <w:color w:val="000000"/>
+              </w:rPr>
+              <w:t xml:space="preserve">: El administrador procede a </w:t>
+            </w:r>
+            <w:r>
+              <w:rPr>
+                <w:color w:val="000000"/>
+              </w:rPr>
+              <w:t>un</w:t>
+            </w:r>
+            <w:r>
+              <w:rPr>
+                <w:color w:val="000000"/>
+              </w:rPr>
+              <w:t xml:space="preserve"> alta de un transportista ya dado de alta previamente.</w:t>
+            </w:r>
+          </w:p>
+        </w:tc>
+      </w:tr>
+      <w:tr>
+        <w:trPr>
+          <w:trHeight w:val="567"/>
+        </w:trPr>
+        <w:tc>
+          <w:tcPr>
+            <w:tcW w:w="9747" w:type="dxa"/>
+            <w:gridSpan w:val="2"/>
+            <w:vAlign w:val="center"/>
+          </w:tcPr>
+          <w:p>
+            <w:pPr>
+              <w:rPr>
+                <w:color w:val="000000"/>
+              </w:rPr>
+            </w:pPr>
+            <w:r>
+              <w:rPr>
+                <w:b/>
+                <w:color w:val="000000"/>
+              </w:rPr>
+              <w:t>Condiciones de Ejecución</w:t>
+            </w:r>
+            <w:r>
+              <w:rPr>
+                <w:color w:val="000000"/>
+              </w:rPr>
+              <w:t>:</w:t>
+            </w:r>
+            <w:r>
+              <w:rPr>
+                <w:color w:val="000000"/>
+              </w:rPr>
+              <w:t xml:space="preserve"> </w:t>
+            </w:r>
+            <w:r>
+              <w:rPr>
+                <w:color w:val="000000"/>
+              </w:rPr>
+              <w:t>El administrador debe previamente estar logueado.</w:t>
+            </w:r>
+          </w:p>
+        </w:tc>
+      </w:tr>
+      <w:tr>
+        <w:tc>
+          <w:tcPr>
+            <w:tcW w:w="9747" w:type="dxa"/>
+            <w:gridSpan w:val="2"/>
+            <w:vAlign w:val="center"/>
+          </w:tcPr>
+          <w:p>
+            <w:pPr>
+              <w:rPr>
+                <w:color w:val="000000"/>
+              </w:rPr>
+            </w:pPr>
+            <w:r>
+              <w:rPr>
+                <w:b/>
+                <w:color w:val="000000"/>
+              </w:rPr>
+              <w:t>Entrada / Pasos de Ejecución</w:t>
+            </w:r>
+            <w:r>
+              <w:rPr>
+                <w:color w:val="000000"/>
+              </w:rPr>
+              <w:t>:</w:t>
+            </w:r>
+          </w:p>
+          <w:p>
+            <w:pPr>
+              <w:widowControl w:val="0"/>
+              <w:numPr>
+                <w:ilvl w:val="0"/>
+                <w:numId w:val="26"/>
+              </w:numPr>
+              <w:suppressAutoHyphens/>
+              <w:spacing w:after="0" w:line="240" w:lineRule="auto"/>
+              <w:rPr>
+                <w:color w:val="000000"/>
+              </w:rPr>
+            </w:pPr>
+            <w:r>
+              <w:rPr>
+                <w:color w:val="000000"/>
+              </w:rPr>
+              <w:t>El Usuario aprieta el botón “Nuevo”, Se abre un formulario vacio</w:t>
+            </w:r>
+          </w:p>
+          <w:p>
+            <w:pPr>
+              <w:widowControl w:val="0"/>
+              <w:numPr>
+                <w:ilvl w:val="0"/>
+                <w:numId w:val="26"/>
+              </w:numPr>
+              <w:suppressAutoHyphens/>
+              <w:spacing w:after="0" w:line="240" w:lineRule="auto"/>
+              <w:rPr>
+                <w:color w:val="000000"/>
+              </w:rPr>
+            </w:pPr>
+            <w:r>
+              <w:rPr>
+                <w:color w:val="000000"/>
+              </w:rPr>
+              <w:t>El usuario introduce los datos relacionados con el transportista.</w:t>
+            </w:r>
+          </w:p>
+          <w:p>
+            <w:pPr>
+              <w:widowControl w:val="0"/>
+              <w:numPr>
+                <w:ilvl w:val="0"/>
+                <w:numId w:val="26"/>
+              </w:numPr>
+              <w:suppressAutoHyphens/>
+              <w:spacing w:after="0" w:line="240" w:lineRule="auto"/>
+              <w:rPr>
+                <w:color w:val="000000"/>
+              </w:rPr>
+            </w:pPr>
+            <w:r>
+              <w:rPr>
+                <w:color w:val="000000"/>
+              </w:rPr>
+              <w:t>El usuario aprieta el botón “Aceptar”</w:t>
+            </w:r>
+          </w:p>
+          <w:p>
+            <w:pPr>
+              <w:widowControl w:val="0"/>
+              <w:suppressAutoHyphens/>
+              <w:spacing w:after="0" w:line="240" w:lineRule="auto"/>
+              <w:ind w:left="1080"/>
+              <w:rPr>
+                <w:color w:val="000000"/>
+              </w:rPr>
+            </w:pPr>
+          </w:p>
+        </w:tc>
+      </w:tr>
+      <w:tr>
+        <w:tc>
+          <w:tcPr>
+            <w:tcW w:w="9747" w:type="dxa"/>
+            <w:gridSpan w:val="2"/>
+            <w:vAlign w:val="center"/>
+          </w:tcPr>
+          <w:p>
+            <w:pPr>
+              <w:rPr>
+                <w:color w:val="000000"/>
+              </w:rPr>
+            </w:pPr>
+            <w:r>
+              <w:rPr>
+                <w:b/>
+                <w:color w:val="000000"/>
+              </w:rPr>
+              <w:t>Resultado Esperado</w:t>
+            </w:r>
+            <w:r>
+              <w:rPr>
+                <w:color w:val="000000"/>
+              </w:rPr>
+              <w:t>:</w:t>
+            </w:r>
+            <w:r>
+              <w:rPr>
+                <w:color w:val="000000"/>
+              </w:rPr>
+              <w:t xml:space="preserve"> </w:t>
+            </w:r>
+            <w:r>
+              <w:rPr>
+                <w:color w:val="000000"/>
+              </w:rPr>
+              <w:t>El usuario recibe un mensaje de alerta que dice “Transportista ya dado de alta”.</w:t>
+            </w:r>
+          </w:p>
+        </w:tc>
+      </w:tr>
+      <w:tr>
+        <w:tc>
+          <w:tcPr>
+            <w:tcW w:w="9747" w:type="dxa"/>
+            <w:gridSpan w:val="2"/>
+            <w:vAlign w:val="center"/>
+          </w:tcPr>
+          <w:p>
+            <w:pPr>
+              <w:rPr>
+                <w:color w:val="000000"/>
+              </w:rPr>
+            </w:pPr>
+            <w:r>
+              <w:rPr>
+                <w:b/>
+                <w:color w:val="000000"/>
+              </w:rPr>
+              <w:t>Evaluación de la Prueba</w:t>
+            </w:r>
+            <w:r>
+              <w:rPr>
+                <w:color w:val="000000"/>
+              </w:rPr>
+              <w:t>: No Implementada</w:t>
+            </w:r>
+          </w:p>
+        </w:tc>
+      </w:tr>
+    </w:tbl>
+    <w:p/>
+    <w:p>
+      <w:r>
+        <w:br w:type="page"/>
+      </w:r>
+    </w:p>
+    <w:tbl>
+      <w:tblPr>
+        <w:tblW w:w="9747" w:type="dxa"/>
+        <w:tblBorders>
+          <w:top w:val="single" w:sz="4" w:space="0" w:color="auto"/>
+          <w:left w:val="single" w:sz="4" w:space="0" w:color="auto"/>
+          <w:bottom w:val="single" w:sz="4" w:space="0" w:color="auto"/>
+          <w:right w:val="single" w:sz="4" w:space="0" w:color="auto"/>
+          <w:insideH w:val="single" w:sz="4" w:space="0" w:color="auto"/>
+          <w:insideV w:val="single" w:sz="4" w:space="0" w:color="auto"/>
+        </w:tblBorders>
+        <w:tblLook w:val="01E0"/>
+      </w:tblPr>
+      <w:tblGrid>
+        <w:gridCol w:w="3652"/>
+        <w:gridCol w:w="6095"/>
+      </w:tblGrid>
+      <w:tr>
+        <w:trPr>
+          <w:trHeight w:val="570"/>
+        </w:trPr>
+        <w:tc>
+          <w:tcPr>
+            <w:tcW w:w="9747" w:type="dxa"/>
+            <w:gridSpan w:val="2"/>
+            <w:shd w:val="clear" w:color="auto" w:fill="E6E6E6"/>
+            <w:vAlign w:val="center"/>
+          </w:tcPr>
+          <w:p>
+            <w:pPr>
+              <w:rPr>
+                <w:b/>
+                <w:color w:val="000000"/>
+              </w:rPr>
+            </w:pPr>
+            <w:r>
+              <w:rPr>
+                <w:b/>
+                <w:color w:val="000000"/>
+              </w:rPr>
+              <w:t>Caso de Prueba de Aceptación</w:t>
+            </w:r>
+          </w:p>
+        </w:tc>
+      </w:tr>
+      <w:tr>
+        <w:trPr>
+          <w:trHeight w:val="567"/>
+        </w:trPr>
+        <w:tc>
+          <w:tcPr>
+            <w:tcW w:w="3652" w:type="dxa"/>
+            <w:vAlign w:val="center"/>
+          </w:tcPr>
+          <w:p>
+            <w:pPr>
+              <w:rPr>
+                <w:color w:val="000000"/>
+              </w:rPr>
+            </w:pPr>
+            <w:r>
+              <w:rPr>
+                <w:b/>
+                <w:color w:val="000000"/>
+              </w:rPr>
+              <w:t>Código Caso de Prueba</w:t>
+            </w:r>
+            <w:r>
+              <w:rPr>
+                <w:color w:val="000000"/>
+              </w:rPr>
+              <w:t xml:space="preserve">: GTR3 </w:t>
+            </w:r>
+          </w:p>
+        </w:tc>
+        <w:tc>
+          <w:tcPr>
+            <w:tcW w:w="6095" w:type="dxa"/>
+            <w:vAlign w:val="center"/>
+          </w:tcPr>
+          <w:p>
+            <w:pPr>
+              <w:rPr>
+                <w:color w:val="000000"/>
+              </w:rPr>
+            </w:pPr>
+            <w:r>
+              <w:rPr>
+                <w:b/>
+                <w:color w:val="000000"/>
+              </w:rPr>
+              <w:t>Código Caso de Uso</w:t>
+            </w:r>
+            <w:r>
+              <w:rPr>
+                <w:color w:val="000000"/>
+              </w:rPr>
+              <w:t xml:space="preserve">: Alta anormal Transportista </w:t>
+            </w:r>
+          </w:p>
+        </w:tc>
+      </w:tr>
+      <w:tr>
+        <w:trPr>
+          <w:trHeight w:val="567"/>
+        </w:trPr>
+        <w:tc>
+          <w:tcPr>
+            <w:tcW w:w="9747" w:type="dxa"/>
+            <w:gridSpan w:val="2"/>
+            <w:vAlign w:val="center"/>
+          </w:tcPr>
+          <w:p>
+            <w:pPr>
+              <w:rPr>
+                <w:color w:val="000000"/>
+              </w:rPr>
+            </w:pPr>
+            <w:r>
+              <w:rPr>
+                <w:b/>
+                <w:color w:val="000000"/>
+              </w:rPr>
+              <w:t>Descripción de la Prueba</w:t>
+            </w:r>
+            <w:r>
+              <w:rPr>
+                <w:color w:val="000000"/>
+              </w:rPr>
+              <w:t>: El administrador procede a una alta de un transportista y introduce datos ilegales en el formulario</w:t>
+            </w:r>
+          </w:p>
+        </w:tc>
+      </w:tr>
+      <w:tr>
+        <w:trPr>
+          <w:trHeight w:val="567"/>
+        </w:trPr>
+        <w:tc>
+          <w:tcPr>
+            <w:tcW w:w="9747" w:type="dxa"/>
+            <w:gridSpan w:val="2"/>
+            <w:vAlign w:val="center"/>
+          </w:tcPr>
+          <w:p>
+            <w:pPr>
+              <w:rPr>
+                <w:color w:val="000000"/>
+              </w:rPr>
+            </w:pPr>
+            <w:r>
+              <w:rPr>
+                <w:b/>
+                <w:color w:val="000000"/>
+              </w:rPr>
+              <w:t>Condiciones de Ejecución</w:t>
+            </w:r>
+            <w:r>
+              <w:rPr>
+                <w:color w:val="000000"/>
+              </w:rPr>
+              <w:t>: El administrador debe previamente estar logueado.</w:t>
+            </w:r>
+          </w:p>
+        </w:tc>
+      </w:tr>
+      <w:tr>
+        <w:tc>
+          <w:tcPr>
+            <w:tcW w:w="9747" w:type="dxa"/>
+            <w:gridSpan w:val="2"/>
+            <w:vAlign w:val="center"/>
+          </w:tcPr>
+          <w:p>
+            <w:pPr>
+              <w:rPr>
+                <w:color w:val="000000"/>
+              </w:rPr>
+            </w:pPr>
+            <w:r>
+              <w:rPr>
+                <w:b/>
+                <w:color w:val="000000"/>
+              </w:rPr>
+              <w:t>Entrada / Pasos de Ejecución</w:t>
+            </w:r>
+            <w:r>
+              <w:rPr>
+                <w:color w:val="000000"/>
+              </w:rPr>
+              <w:t>: El Usuario aprieta el botón “Nuevo”, para dar de alta la empresa TNT.</w:t>
+            </w:r>
+          </w:p>
+          <w:p>
+            <w:pPr>
+              <w:ind w:left="720"/>
+              <w:rPr>
+                <w:color w:val="000000"/>
+              </w:rPr>
+            </w:pPr>
+            <w:r>
+              <w:rPr>
+                <w:color w:val="000000"/>
+              </w:rPr>
+              <w:t xml:space="preserve">     </w:t>
+            </w:r>
+            <w:r>
+              <w:rPr>
+                <w:noProof/>
+                <w:color w:val="000000"/>
+                <w:lang w:val="es-ES_tradnl" w:eastAsia="es-ES_tradnl"/>
+              </w:rPr>
+              <w:drawing>
+                <wp:inline distT="0" distB="0" distL="0" distR="0">
+                  <wp:extent cx="4229100" cy="2794000"/>
+                  <wp:effectExtent l="25400" t="0" r="0" b="0"/>
+                  <wp:docPr id="6" name="Imagen 6" descr="nuevo"/>
+                  <wp:cNvGraphicFramePr>
+                    <a:graphicFrameLocks xmlns:a="http://schemas.openxmlformats.org/drawingml/2006/main" noChangeAspect="1"/>
+                  </wp:cNvGraphicFramePr>
+                  <a:graphic xmlns:a="http://schemas.openxmlformats.org/drawingml/2006/main">
+                    <a:graphicData uri="http://schemas.openxmlformats.org/drawingml/2006/picture">
+                      <pic:pic xmlns:pic="http://schemas.openxmlformats.org/drawingml/2006/picture">
+                        <pic:nvPicPr>
+                          <pic:cNvPr id="0" name="Picture 6" descr="nuevo"/>
+                          <pic:cNvPicPr>
+                            <a:picLocks noChangeAspect="1" noChangeArrowheads="1"/>
+                          </pic:cNvPicPr>
+                        </pic:nvPicPr>
+                        <pic:blipFill>
+                          <a:blip r:embed="rId5"/>
+                          <a:srcRect/>
+                          <a:stretch>
+                            <a:fillRect/>
+                          </a:stretch>
+                        </pic:blipFill>
+                        <pic:spPr bwMode="auto">
+                          <a:xfrm>
+                            <a:off x="0" y="0"/>
+                            <a:ext cx="4229100" cy="2794000"/>
+                          </a:xfrm>
+                          <a:prstGeom prst="rect">
+                            <a:avLst/>
+                          </a:prstGeom>
+                          <a:noFill/>
+                          <a:ln w="9525">
+                            <a:noFill/>
+                            <a:miter lim="800000"/>
+                            <a:headEnd/>
+                            <a:tailEnd/>
+                          </a:ln>
+                        </pic:spPr>
+                      </pic:pic>
+                    </a:graphicData>
+                  </a:graphic>
+                </wp:inline>
+              </w:drawing>
+            </w:r>
+          </w:p>
+          <w:p>
+            <w:pPr>
+              <w:ind w:left="720"/>
+              <w:rPr>
+                <w:color w:val="000000"/>
+              </w:rPr>
+            </w:pPr>
+            <w:r>
+              <w:rPr>
+                <w:color w:val="000000"/>
+              </w:rPr>
+              <w:t>El usuario introduce los datos relacionados con el transportista.</w:t>
+            </w:r>
+          </w:p>
+          <w:p>
+            <w:pPr>
+              <w:rPr>
+                <w:color w:val="000000"/>
+              </w:rPr>
+            </w:pPr>
+          </w:p>
+          <w:p>
+            <w:pPr>
+              <w:jc w:val="center"/>
+              <w:rPr>
+                <w:color w:val="000000"/>
+              </w:rPr>
+            </w:pPr>
+            <w:r>
+              <w:rPr>
+                <w:noProof/>
+                <w:color w:val="000000"/>
+                <w:lang w:val="es-ES_tradnl" w:eastAsia="es-ES_tradnl"/>
+              </w:rPr>
+              <w:drawing>
+                <wp:inline distT="0" distB="0" distL="0" distR="0">
+                  <wp:extent cx="3771900" cy="3416300"/>
+                  <wp:effectExtent l="25400" t="0" r="0" b="0"/>
+                  <wp:docPr id="7" name="Imagen 7" descr="Imagen2"/>
+                  <wp:cNvGraphicFramePr>
+                    <a:graphicFrameLocks xmlns:a="http://schemas.openxmlformats.org/drawingml/2006/main" noChangeAspect="1"/>
+                  </wp:cNvGraphicFramePr>
+                  <a:graphic xmlns:a="http://schemas.openxmlformats.org/drawingml/2006/main">
+                    <a:graphicData uri="http://schemas.openxmlformats.org/drawingml/2006/picture">
+                      <pic:pic xmlns:pic="http://schemas.openxmlformats.org/drawingml/2006/picture">
+                        <pic:nvPicPr>
+                          <pic:cNvPr id="0" name="Picture 7" descr="Imagen2"/>
+                          <pic:cNvPicPr>
+                            <a:picLocks noChangeAspect="1" noChangeArrowheads="1"/>
+                          </pic:cNvPicPr>
+                        </pic:nvPicPr>
+                        <pic:blipFill>
+                          <a:blip r:embed="rId6"/>
+                          <a:srcRect/>
+                          <a:stretch>
+                            <a:fillRect/>
+                          </a:stretch>
+                        </pic:blipFill>
+                        <pic:spPr bwMode="auto">
+                          <a:xfrm>
+                            <a:off x="0" y="0"/>
+                            <a:ext cx="3771900" cy="3416300"/>
+                          </a:xfrm>
+                          <a:prstGeom prst="rect">
+                            <a:avLst/>
+                          </a:prstGeom>
+                          <a:noFill/>
+                          <a:ln w="9525">
+                            <a:noFill/>
+                            <a:miter lim="800000"/>
+                            <a:headEnd/>
+                            <a:tailEnd/>
+                          </a:ln>
+                        </pic:spPr>
+                      </pic:pic>
+                    </a:graphicData>
+                  </a:graphic>
+                </wp:inline>
+              </w:drawing>
+            </w:r>
+          </w:p>
+          <w:p>
+            <w:pPr>
+              <w:ind w:left="720"/>
+              <w:rPr>
+                <w:color w:val="000000"/>
+              </w:rPr>
+            </w:pPr>
+            <w:r>
+              <w:rPr>
+                <w:color w:val="000000"/>
+              </w:rPr>
+              <w:t>El usuario aprieta el botón “Aceptar”</w:t>
+            </w:r>
+          </w:p>
+        </w:tc>
+      </w:tr>
+      <w:tr>
+        <w:tc>
+          <w:tcPr>
+            <w:tcW w:w="9747" w:type="dxa"/>
+            <w:gridSpan w:val="2"/>
+            <w:vAlign w:val="center"/>
+          </w:tcPr>
+          <w:p>
+            <w:pPr>
+              <w:rPr>
+                <w:color w:val="000000"/>
+              </w:rPr>
+            </w:pPr>
+            <w:r>
+              <w:rPr>
+                <w:b/>
+                <w:color w:val="000000"/>
+              </w:rPr>
+              <w:t>Resultado Esperado</w:t>
+            </w:r>
+            <w:r>
+              <w:rPr>
+                <w:color w:val="000000"/>
+              </w:rPr>
+              <w:t>: El usuario recibe un mensaje de alerta que dice “Recuerde que en campo Fax y Código Postal, solo pueden haber números"</w:t>
+            </w:r>
+          </w:p>
+          <w:p>
+            <w:pPr>
+              <w:jc w:val="center"/>
+              <w:rPr>
+                <w:color w:val="000000"/>
+              </w:rPr>
+            </w:pPr>
+            <w:r>
+              <w:rPr>
+                <w:noProof/>
+                <w:color w:val="000000"/>
+                <w:lang w:val="es-ES_tradnl" w:eastAsia="es-ES_tradnl"/>
+              </w:rPr>
+              <w:drawing>
+                <wp:inline distT="0" distB="0" distL="0" distR="0">
+                  <wp:extent cx="4673600" cy="1168400"/>
+                  <wp:effectExtent l="25400" t="0" r="0" b="0"/>
+                  <wp:docPr id="8" name="Imagen 8" descr="Campo fax tel numero"/>
+                  <wp:cNvGraphicFramePr>
+                    <a:graphicFrameLocks xmlns:a="http://schemas.openxmlformats.org/drawingml/2006/main" noChangeAspect="1"/>
+                  </wp:cNvGraphicFramePr>
+                  <a:graphic xmlns:a="http://schemas.openxmlformats.org/drawingml/2006/main">
+                    <a:graphicData uri="http://schemas.openxmlformats.org/drawingml/2006/picture">
+                      <pic:pic xmlns:pic="http://schemas.openxmlformats.org/drawingml/2006/picture">
+                        <pic:nvPicPr>
+                          <pic:cNvPr id="0" name="Picture 8" descr="Campo fax tel numero"/>
+                          <pic:cNvPicPr>
+                            <a:picLocks noChangeAspect="1" noChangeArrowheads="1"/>
+                          </pic:cNvPicPr>
+                        </pic:nvPicPr>
+                        <pic:blipFill>
+                          <a:blip r:embed="rId8"/>
+                          <a:srcRect/>
+                          <a:stretch>
+                            <a:fillRect/>
+                          </a:stretch>
+                        </pic:blipFill>
+                        <pic:spPr bwMode="auto">
+                          <a:xfrm>
+                            <a:off x="0" y="0"/>
+                            <a:ext cx="4673600" cy="1168400"/>
+                          </a:xfrm>
+                          <a:prstGeom prst="rect">
+                            <a:avLst/>
+                          </a:prstGeom>
+                          <a:noFill/>
+                          <a:ln w="9525">
+                            <a:noFill/>
+                            <a:miter lim="800000"/>
+                            <a:headEnd/>
+                            <a:tailEnd/>
+                          </a:ln>
+                        </pic:spPr>
+                      </pic:pic>
+                    </a:graphicData>
+                  </a:graphic>
+                </wp:inline>
+              </w:drawing>
+            </w:r>
+          </w:p>
+        </w:tc>
+      </w:tr>
+      <w:tr>
+        <w:tc>
+          <w:tcPr>
+            <w:tcW w:w="9747" w:type="dxa"/>
+            <w:gridSpan w:val="2"/>
+            <w:vAlign w:val="center"/>
+          </w:tcPr>
+          <w:p>
+            <w:pPr>
+              <w:rPr>
+                <w:color w:val="000000"/>
+              </w:rPr>
+            </w:pPr>
+            <w:r>
+              <w:rPr>
+                <w:b/>
+                <w:color w:val="000000"/>
+              </w:rPr>
+              <w:t>Evaluación de la Prueba</w:t>
+            </w:r>
+            <w:r>
+              <w:rPr>
+                <w:color w:val="000000"/>
+              </w:rPr>
+              <w:t>: Pasada con éxito.</w:t>
+            </w:r>
+            <w:r>
+              <w:t xml:space="preserve"> </w:t>
+            </w:r>
+          </w:p>
+        </w:tc>
+      </w:tr>
+    </w:tbl>
+    <w:p/>
+    <w:p>
+      <w:r>
+        <w:br w:type="page"/>
+      </w:r>
+    </w:p>
+    <w:tbl>
+      <w:tblPr>
+        <w:tblW w:w="9428" w:type="dxa"/>
+        <w:tblBorders>
+          <w:top w:val="single" w:sz="4" w:space="0" w:color="auto"/>
+          <w:left w:val="single" w:sz="4" w:space="0" w:color="auto"/>
+          <w:bottom w:val="single" w:sz="4" w:space="0" w:color="auto"/>
+          <w:right w:val="single" w:sz="4" w:space="0" w:color="auto"/>
+          <w:insideH w:val="single" w:sz="4" w:space="0" w:color="auto"/>
+          <w:insideV w:val="single" w:sz="4" w:space="0" w:color="auto"/>
+        </w:tblBorders>
+        <w:tblLook w:val="01E0"/>
+      </w:tblPr>
+      <w:tblGrid>
+        <w:gridCol w:w="3652"/>
+        <w:gridCol w:w="5776"/>
+      </w:tblGrid>
+      <w:tr>
+        <w:trPr>
+          <w:trHeight w:val="570"/>
+        </w:trPr>
+        <w:tc>
+          <w:tcPr>
+            <w:tcW w:w="9428" w:type="dxa"/>
+            <w:gridSpan w:val="2"/>
+            <w:shd w:val="clear" w:color="auto" w:fill="E6E6E6"/>
+            <w:vAlign w:val="center"/>
+          </w:tcPr>
+          <w:p>
+            <w:pPr>
+              <w:rPr>
+                <w:b/>
+                <w:color w:val="000000"/>
+              </w:rPr>
+            </w:pPr>
+            <w:r>
+              <w:br w:type="page"/>
+            </w:r>
+            <w:r>
+              <w:br w:type="page"/>
+            </w:r>
+            <w:r>
+              <w:rPr>
+                <w:rFonts w:eastAsia="TTFF4B8200t00"/>
+                <w:color w:val="FF0000"/>
+              </w:rPr>
+              <w:br w:type="page"/>
+            </w:r>
+            <w:r>
+              <w:rPr>
+                <w:b/>
+                <w:color w:val="000000"/>
+              </w:rPr>
+              <w:t>Caso de Prueba de Aceptación</w:t>
+            </w:r>
+          </w:p>
+        </w:tc>
+      </w:tr>
+      <w:tr>
+        <w:trPr>
+          <w:trHeight w:val="567"/>
+        </w:trPr>
+        <w:tc>
+          <w:tcPr>
+            <w:tcW w:w="3652" w:type="dxa"/>
+            <w:vAlign w:val="center"/>
+          </w:tcPr>
+          <w:p>
+            <w:pPr>
+              <w:rPr>
+                <w:color w:val="000000"/>
+              </w:rPr>
+            </w:pPr>
+            <w:r>
+              <w:rPr>
+                <w:b/>
+                <w:color w:val="000000"/>
+              </w:rPr>
+              <w:t>Código Caso de Prueba</w:t>
+            </w:r>
+            <w:r>
+              <w:rPr>
+                <w:color w:val="000000"/>
+              </w:rPr>
+              <w:t>: GTR4</w:t>
+            </w:r>
+          </w:p>
+        </w:tc>
+        <w:tc>
+          <w:tcPr>
+            <w:tcW w:w="5776" w:type="dxa"/>
+            <w:vAlign w:val="center"/>
+          </w:tcPr>
+          <w:p>
+            <w:pPr>
+              <w:rPr>
+                <w:color w:val="000000"/>
+              </w:rPr>
+            </w:pPr>
+            <w:r>
+              <w:rPr>
+                <w:b/>
+                <w:color w:val="000000"/>
+              </w:rPr>
+              <w:t>Código Caso de Uso</w:t>
+            </w:r>
+            <w:r>
+              <w:rPr>
+                <w:color w:val="000000"/>
+              </w:rPr>
+              <w:t xml:space="preserve">: Baja normal Transportista </w:t>
+            </w:r>
+          </w:p>
+        </w:tc>
+      </w:tr>
+      <w:tr>
+        <w:trPr>
+          <w:trHeight w:val="567"/>
+        </w:trPr>
+        <w:tc>
+          <w:tcPr>
+            <w:tcW w:w="9428" w:type="dxa"/>
+            <w:gridSpan w:val="2"/>
+            <w:vAlign w:val="center"/>
+          </w:tcPr>
+          <w:p>
+            <w:pPr>
+              <w:rPr>
+                <w:color w:val="000000"/>
+              </w:rPr>
+            </w:pPr>
+            <w:r>
+              <w:rPr>
+                <w:b/>
+                <w:color w:val="000000"/>
+              </w:rPr>
+              <w:t>Descripción de la Prueba</w:t>
+            </w:r>
+            <w:r>
+              <w:rPr>
+                <w:color w:val="000000"/>
+              </w:rPr>
+              <w:t>: El administrador procede a una Baja de un transportista.</w:t>
+            </w:r>
+          </w:p>
+        </w:tc>
+      </w:tr>
+      <w:tr>
+        <w:trPr>
+          <w:trHeight w:val="567"/>
+        </w:trPr>
+        <w:tc>
+          <w:tcPr>
+            <w:tcW w:w="9428" w:type="dxa"/>
+            <w:gridSpan w:val="2"/>
+            <w:vAlign w:val="center"/>
+          </w:tcPr>
+          <w:p>
+            <w:pPr>
+              <w:rPr>
+                <w:color w:val="000000"/>
+              </w:rPr>
+            </w:pPr>
+            <w:r>
+              <w:rPr>
+                <w:b/>
+                <w:color w:val="000000"/>
+              </w:rPr>
+              <w:t>Condiciones de Ejecución</w:t>
+            </w:r>
+            <w:r>
+              <w:rPr>
+                <w:color w:val="000000"/>
+              </w:rPr>
+              <w:t>: El administrador debe previamente estar logueado.</w:t>
+            </w:r>
+          </w:p>
+        </w:tc>
+      </w:tr>
+      <w:tr>
+        <w:tc>
+          <w:tcPr>
+            <w:tcW w:w="9428" w:type="dxa"/>
+            <w:gridSpan w:val="2"/>
+            <w:vAlign w:val="center"/>
+          </w:tcPr>
+          <w:p>
+            <w:pPr>
+              <w:rPr>
+                <w:color w:val="000000"/>
+              </w:rPr>
+            </w:pPr>
+            <w:r>
+              <w:rPr>
+                <w:b/>
+                <w:color w:val="000000"/>
+              </w:rPr>
+              <w:t>Entrada / Pasos de Ejecución</w:t>
+            </w:r>
+            <w:r>
+              <w:rPr>
+                <w:color w:val="000000"/>
+              </w:rPr>
+              <w:t>: El usuario debe seleccionar un transportista apretando una fila de la tabla.</w:t>
+            </w:r>
+          </w:p>
+          <w:p>
+            <w:pPr>
+              <w:ind w:left="720"/>
+              <w:rPr>
+                <w:color w:val="000000"/>
+              </w:rPr>
+            </w:pPr>
+            <w:r>
+              <w:rPr>
+                <w:noProof/>
+                <w:color w:val="000000"/>
+                <w:lang w:val="es-ES_tradnl" w:eastAsia="es-ES_tradnl"/>
+              </w:rPr>
+              <w:drawing>
+                <wp:inline distT="0" distB="0" distL="0" distR="0">
+                  <wp:extent cx="4013200" cy="2654300"/>
+                  <wp:effectExtent l="25400" t="0" r="0" b="0"/>
+                  <wp:docPr id="9" name="Imagen 9" descr="Nuevo2"/>
+                  <wp:cNvGraphicFramePr>
+                    <a:graphicFrameLocks xmlns:a="http://schemas.openxmlformats.org/drawingml/2006/main" noChangeAspect="1"/>
+                  </wp:cNvGraphicFramePr>
+                  <a:graphic xmlns:a="http://schemas.openxmlformats.org/drawingml/2006/main">
+                    <a:graphicData uri="http://schemas.openxmlformats.org/drawingml/2006/picture">
+                      <pic:pic xmlns:pic="http://schemas.openxmlformats.org/drawingml/2006/picture">
+                        <pic:nvPicPr>
+                          <pic:cNvPr id="0" name="Picture 9" descr="Nuevo2"/>
+                          <pic:cNvPicPr>
+                            <a:picLocks noChangeAspect="1" noChangeArrowheads="1"/>
+                          </pic:cNvPicPr>
+                        </pic:nvPicPr>
+                        <pic:blipFill>
+                          <a:blip r:embed="rId7"/>
+                          <a:srcRect/>
+                          <a:stretch>
+                            <a:fillRect/>
+                          </a:stretch>
+                        </pic:blipFill>
+                        <pic:spPr bwMode="auto">
+                          <a:xfrm>
+                            <a:off x="0" y="0"/>
+                            <a:ext cx="4013200" cy="2654300"/>
+                          </a:xfrm>
+                          <a:prstGeom prst="rect">
+                            <a:avLst/>
+                          </a:prstGeom>
+                          <a:noFill/>
+                          <a:ln w="9525">
+                            <a:noFill/>
+                            <a:miter lim="800000"/>
+                            <a:headEnd/>
+                            <a:tailEnd/>
+                          </a:ln>
+                        </pic:spPr>
+                      </pic:pic>
+                    </a:graphicData>
+                  </a:graphic>
+                </wp:inline>
+              </w:drawing>
+            </w:r>
+          </w:p>
+          <w:p>
+            <w:pPr>
+              <w:ind w:left="720"/>
+              <w:rPr>
+                <w:color w:val="000000"/>
+              </w:rPr>
+            </w:pPr>
+            <w:r>
+              <w:rPr>
+                <w:color w:val="000000"/>
+              </w:rPr>
+              <w:t>El Usuario aprieta el botón “Borrar”.</w:t>
+            </w:r>
+          </w:p>
+          <w:p>
+            <w:pPr>
+              <w:ind w:left="720"/>
+              <w:rPr>
+                <w:color w:val="000000"/>
+              </w:rPr>
+            </w:pPr>
+            <w:r>
+              <w:rPr>
+                <w:noProof/>
+                <w:color w:val="000000"/>
+                <w:lang w:val="es-ES_tradnl" w:eastAsia="es-ES_tradnl"/>
+              </w:rPr>
+              <w:drawing>
+                <wp:inline distT="0" distB="0" distL="0" distR="0">
+                  <wp:extent cx="4013200" cy="2654300"/>
+                  <wp:effectExtent l="25400" t="0" r="0" b="0"/>
+                  <wp:docPr id="10" name="Imagen 10" descr="borrar"/>
+                  <wp:cNvGraphicFramePr>
+                    <a:graphicFrameLocks xmlns:a="http://schemas.openxmlformats.org/drawingml/2006/main" noChangeAspect="1"/>
+                  </wp:cNvGraphicFramePr>
+                  <a:graphic xmlns:a="http://schemas.openxmlformats.org/drawingml/2006/main">
+                    <a:graphicData uri="http://schemas.openxmlformats.org/drawingml/2006/picture">
+                      <pic:pic xmlns:pic="http://schemas.openxmlformats.org/drawingml/2006/picture">
+                        <pic:nvPicPr>
+                          <pic:cNvPr id="0" name="Picture 10" descr="borrar"/>
+                          <pic:cNvPicPr>
+                            <a:picLocks noChangeAspect="1" noChangeArrowheads="1"/>
+                          </pic:cNvPicPr>
+                        </pic:nvPicPr>
+                        <pic:blipFill>
+                          <a:blip r:embed="rId9"/>
+                          <a:srcRect/>
+                          <a:stretch>
+                            <a:fillRect/>
+                          </a:stretch>
+                        </pic:blipFill>
+                        <pic:spPr bwMode="auto">
+                          <a:xfrm>
+                            <a:off x="0" y="0"/>
+                            <a:ext cx="4013200" cy="2654300"/>
+                          </a:xfrm>
+                          <a:prstGeom prst="rect">
+                            <a:avLst/>
+                          </a:prstGeom>
+                          <a:noFill/>
+                          <a:ln w="9525">
+                            <a:noFill/>
+                            <a:miter lim="800000"/>
+                            <a:headEnd/>
+                            <a:tailEnd/>
+                          </a:ln>
+                        </pic:spPr>
+                      </pic:pic>
+                    </a:graphicData>
+                  </a:graphic>
+                </wp:inline>
+              </w:drawing>
+            </w:r>
+          </w:p>
+          <w:p>
+            <w:pPr>
+              <w:ind w:left="720"/>
+              <w:rPr>
+                <w:color w:val="000000"/>
+              </w:rPr>
+            </w:pPr>
+          </w:p>
+          <w:p>
+            <w:pPr>
+              <w:rPr>
+                <w:color w:val="000000"/>
+              </w:rPr>
+            </w:pPr>
+            <w:r>
+              <w:rPr>
+                <w:color w:val="000000"/>
+              </w:rPr>
+              <w:t>La fila que contiene el Transportista seleccionado se borra de la tabla</w:t>
+            </w:r>
+            <w:r>
+              <w:rPr>
+                <w:color w:val="000000"/>
+              </w:rPr>
+              <w:t>.</w:t>
+            </w:r>
+          </w:p>
+        </w:tc>
+      </w:tr>
+      <w:tr>
+        <w:tc>
+          <w:tcPr>
+            <w:tcW w:w="9428" w:type="dxa"/>
+            <w:gridSpan w:val="2"/>
+            <w:vAlign w:val="center"/>
+          </w:tcPr>
+          <w:p>
+            <w:pPr>
+              <w:rPr>
+                <w:color w:val="000000"/>
+              </w:rPr>
+            </w:pPr>
+            <w:r>
+              <w:rPr>
+                <w:b/>
+                <w:color w:val="000000"/>
+              </w:rPr>
+              <w:t>Resultado Esperado</w:t>
+            </w:r>
+            <w:r>
+              <w:rPr>
+                <w:color w:val="000000"/>
+              </w:rPr>
+              <w:t>: El usuario recibe un mensaje de alerta que dice “El transportista ha sido borrado de la lista". La fila que contiene el Transportista seleccionado se borra de la tabla.</w:t>
+            </w:r>
+          </w:p>
+        </w:tc>
+      </w:tr>
+      <w:tr>
+        <w:tc>
+          <w:tcPr>
+            <w:tcW w:w="9428" w:type="dxa"/>
+            <w:gridSpan w:val="2"/>
+            <w:vAlign w:val="center"/>
+          </w:tcPr>
+          <w:p>
+            <w:pPr>
+              <w:rPr>
+                <w:color w:val="000000"/>
+              </w:rPr>
+            </w:pPr>
+            <w:r>
+              <w:rPr>
+                <w:b/>
+                <w:color w:val="000000"/>
+              </w:rPr>
+              <w:t>Evaluación de la Prueba</w:t>
+            </w:r>
+            <w:r>
+              <w:rPr>
+                <w:color w:val="000000"/>
+              </w:rPr>
+              <w:t>: Pasada con éxito.</w:t>
+            </w:r>
+            <w:r>
+              <w:t xml:space="preserve"> </w:t>
+            </w:r>
+          </w:p>
+        </w:tc>
+      </w:tr>
+    </w:tbl>
+    <w:p/>
+    <w:p>
+      <w:r>
+        <w:br w:type="page"/>
+      </w:r>
+    </w:p>
+    <w:tbl>
+      <w:tblPr>
+        <w:tblW w:w="9747" w:type="dxa"/>
+        <w:tblBorders>
+          <w:top w:val="single" w:sz="4" w:space="0" w:color="auto"/>
+          <w:left w:val="single" w:sz="4" w:space="0" w:color="auto"/>
+          <w:bottom w:val="single" w:sz="4" w:space="0" w:color="auto"/>
+          <w:right w:val="single" w:sz="4" w:space="0" w:color="auto"/>
+          <w:insideH w:val="single" w:sz="4" w:space="0" w:color="auto"/>
+          <w:insideV w:val="single" w:sz="4" w:space="0" w:color="auto"/>
+        </w:tblBorders>
+        <w:tblLook w:val="01E0"/>
+      </w:tblPr>
+      <w:tblGrid>
+        <w:gridCol w:w="3652"/>
+        <w:gridCol w:w="6095"/>
+      </w:tblGrid>
+      <w:tr>
+        <w:trPr>
+          <w:trHeight w:val="570"/>
+        </w:trPr>
+        <w:tc>
+          <w:tcPr>
+            <w:tcW w:w="9747" w:type="dxa"/>
+            <w:gridSpan w:val="2"/>
+            <w:shd w:val="clear" w:color="auto" w:fill="E6E6E6"/>
+            <w:vAlign w:val="center"/>
+          </w:tcPr>
+          <w:p>
+            <w:pPr>
+              <w:rPr>
+                <w:b/>
+                <w:color w:val="000000"/>
+              </w:rPr>
+            </w:pPr>
+            <w:r>
+              <w:rPr>
+                <w:rFonts w:eastAsia="TTFF4B8200t00"/>
+                <w:color w:val="FF0000"/>
+              </w:rPr>
+              <w:br w:type="page"/>
+            </w:r>
+            <w:r>
+              <w:rPr>
+                <w:b/>
+                <w:color w:val="000000"/>
+              </w:rPr>
+              <w:t>Caso de Prueba de Aceptación</w:t>
+            </w:r>
+          </w:p>
+        </w:tc>
+      </w:tr>
+      <w:tr>
+        <w:trPr>
+          <w:trHeight w:val="567"/>
+        </w:trPr>
+        <w:tc>
+          <w:tcPr>
+            <w:tcW w:w="3652" w:type="dxa"/>
+            <w:vAlign w:val="center"/>
+          </w:tcPr>
+          <w:p>
+            <w:pPr>
+              <w:rPr>
+                <w:color w:val="000000"/>
+              </w:rPr>
+            </w:pPr>
+            <w:r>
+              <w:rPr>
+                <w:b/>
+                <w:color w:val="000000"/>
+              </w:rPr>
+              <w:t>Código Caso de Prueba</w:t>
+            </w:r>
+            <w:r>
+              <w:rPr>
+                <w:color w:val="000000"/>
+              </w:rPr>
+              <w:t xml:space="preserve">: GTR5 </w:t>
+            </w:r>
+          </w:p>
+        </w:tc>
+        <w:tc>
+          <w:tcPr>
+            <w:tcW w:w="6095" w:type="dxa"/>
+            <w:vAlign w:val="center"/>
+          </w:tcPr>
+          <w:p>
+            <w:pPr>
+              <w:rPr>
+                <w:color w:val="000000"/>
+              </w:rPr>
+            </w:pPr>
+            <w:r>
+              <w:rPr>
+                <w:b/>
+                <w:color w:val="000000"/>
+              </w:rPr>
+              <w:t>Código Caso de Uso</w:t>
+            </w:r>
+            <w:r>
+              <w:rPr>
+                <w:color w:val="000000"/>
+              </w:rPr>
+              <w:t xml:space="preserve">: Baja anormal Transportista </w:t>
+            </w:r>
+          </w:p>
+        </w:tc>
+      </w:tr>
+      <w:tr>
+        <w:trPr>
+          <w:trHeight w:val="567"/>
+        </w:trPr>
+        <w:tc>
+          <w:tcPr>
+            <w:tcW w:w="9747" w:type="dxa"/>
+            <w:gridSpan w:val="2"/>
+            <w:vAlign w:val="center"/>
+          </w:tcPr>
+          <w:p>
+            <w:pPr>
+              <w:rPr>
+                <w:color w:val="000000"/>
+              </w:rPr>
+            </w:pPr>
+            <w:r>
+              <w:rPr>
+                <w:b/>
+                <w:color w:val="000000"/>
+              </w:rPr>
+              <w:t>Descripción de la Prueba</w:t>
+            </w:r>
+            <w:r>
+              <w:rPr>
+                <w:color w:val="000000"/>
+              </w:rPr>
+              <w:t>: El administrador procede a una Baja de un transportista.</w:t>
+            </w:r>
+          </w:p>
+        </w:tc>
+      </w:tr>
+      <w:tr>
+        <w:trPr>
+          <w:trHeight w:val="567"/>
+        </w:trPr>
+        <w:tc>
+          <w:tcPr>
+            <w:tcW w:w="9747" w:type="dxa"/>
+            <w:gridSpan w:val="2"/>
+            <w:vAlign w:val="center"/>
+          </w:tcPr>
+          <w:p>
+            <w:pPr>
+              <w:rPr>
+                <w:color w:val="000000"/>
+              </w:rPr>
+            </w:pPr>
+            <w:r>
+              <w:rPr>
+                <w:b/>
+                <w:color w:val="000000"/>
+              </w:rPr>
+              <w:t>Condiciones de Ejecución</w:t>
+            </w:r>
+            <w:r>
+              <w:rPr>
+                <w:color w:val="000000"/>
+              </w:rPr>
+              <w:t>: El administrador debe previamente estar logueado.</w:t>
+            </w:r>
+          </w:p>
+        </w:tc>
+      </w:tr>
+      <w:tr>
+        <w:tc>
+          <w:tcPr>
+            <w:tcW w:w="9747" w:type="dxa"/>
+            <w:gridSpan w:val="2"/>
+            <w:vAlign w:val="center"/>
+          </w:tcPr>
+          <w:p>
+            <w:pPr>
+              <w:rPr>
+                <w:color w:val="000000"/>
+              </w:rPr>
+            </w:pPr>
+            <w:r>
+              <w:rPr>
+                <w:b/>
+                <w:color w:val="000000"/>
+              </w:rPr>
+              <w:t>Entrada / Pasos de Ejecución</w:t>
+            </w:r>
+            <w:r>
+              <w:rPr>
+                <w:color w:val="000000"/>
+              </w:rPr>
+              <w:t>: El usuario debe seleccionar un transportista apretando una fila de la tabla.</w:t>
+            </w:r>
+          </w:p>
+          <w:p>
+            <w:pPr>
+              <w:ind w:left="720"/>
+              <w:rPr>
+                <w:color w:val="000000"/>
+              </w:rPr>
+            </w:pPr>
+            <w:r>
+              <w:rPr>
+                <w:noProof/>
+                <w:color w:val="000000"/>
+                <w:lang w:val="es-ES_tradnl" w:eastAsia="es-ES_tradnl"/>
+              </w:rPr>
+              <w:drawing>
+                <wp:inline distT="0" distB="0" distL="0" distR="0">
+                  <wp:extent cx="4343400" cy="2870200"/>
+                  <wp:effectExtent l="25400" t="0" r="0" b="0"/>
+                  <wp:docPr id="11" name="Imagen 11" descr="borrar"/>
+                  <wp:cNvGraphicFramePr>
+                    <a:graphicFrameLocks xmlns:a="http://schemas.openxmlformats.org/drawingml/2006/main" noChangeAspect="1"/>
+                  </wp:cNvGraphicFramePr>
+                  <a:graphic xmlns:a="http://schemas.openxmlformats.org/drawingml/2006/main">
+                    <a:graphicData uri="http://schemas.openxmlformats.org/drawingml/2006/picture">
+                      <pic:pic xmlns:pic="http://schemas.openxmlformats.org/drawingml/2006/picture">
+                        <pic:nvPicPr>
+                          <pic:cNvPr id="0" name="Picture 11" descr="borrar"/>
+                          <pic:cNvPicPr>
+                            <a:picLocks noChangeAspect="1" noChangeArrowheads="1"/>
+                          </pic:cNvPicPr>
+                        </pic:nvPicPr>
+                        <pic:blipFill>
+                          <a:blip r:embed="rId9"/>
+                          <a:srcRect/>
+                          <a:stretch>
+                            <a:fillRect/>
+                          </a:stretch>
+                        </pic:blipFill>
+                        <pic:spPr bwMode="auto">
+                          <a:xfrm>
+                            <a:off x="0" y="0"/>
+                            <a:ext cx="4343400" cy="2870200"/>
+                          </a:xfrm>
+                          <a:prstGeom prst="rect">
+                            <a:avLst/>
+                          </a:prstGeom>
+                          <a:noFill/>
+                          <a:ln w="9525">
+                            <a:noFill/>
+                            <a:miter lim="800000"/>
+                            <a:headEnd/>
+                            <a:tailEnd/>
+                          </a:ln>
+                        </pic:spPr>
+                      </pic:pic>
+                    </a:graphicData>
+                  </a:graphic>
+                </wp:inline>
+              </w:drawing>
+            </w:r>
+          </w:p>
+          <w:p>
+            <w:pPr>
+              <w:ind w:left="720"/>
+              <w:rPr>
+                <w:color w:val="000000"/>
+              </w:rPr>
+            </w:pPr>
+            <w:r>
+              <w:rPr>
+                <w:color w:val="000000"/>
+              </w:rPr>
+              <w:t>El Usuario aprieta el botón “Borrar”.</w:t>
+            </w:r>
+          </w:p>
+        </w:tc>
+      </w:tr>
+      <w:tr>
+        <w:tc>
+          <w:tcPr>
+            <w:tcW w:w="9747" w:type="dxa"/>
+            <w:gridSpan w:val="2"/>
+            <w:vAlign w:val="center"/>
+          </w:tcPr>
+          <w:p>
+            <w:pPr>
+              <w:rPr>
+                <w:color w:val="000000"/>
+              </w:rPr>
+            </w:pPr>
+            <w:r>
+              <w:rPr>
+                <w:b/>
+                <w:color w:val="000000"/>
+              </w:rPr>
+              <w:t>Resultado Esperado</w:t>
+            </w:r>
+            <w:r>
+              <w:rPr>
+                <w:color w:val="000000"/>
+              </w:rPr>
+              <w:t>: El usuario recibe un mensaje de alerta que dice “Imposible borrar transportista, tiene pedidos pendientes"</w:t>
+            </w:r>
+          </w:p>
+          <w:p>
+            <w:pPr>
+              <w:jc w:val="center"/>
+              <w:rPr>
+                <w:color w:val="000000"/>
+              </w:rPr>
+            </w:pPr>
+            <w:r>
+              <w:rPr>
+                <w:noProof/>
+                <w:color w:val="000000"/>
+                <w:lang w:val="es-ES_tradnl" w:eastAsia="es-ES_tradnl"/>
+              </w:rPr>
+              <w:drawing>
+                <wp:inline distT="0" distB="0" distL="0" distR="0">
+                  <wp:extent cx="2768600" cy="927100"/>
+                  <wp:effectExtent l="25400" t="0" r="0" b="0"/>
+                  <wp:docPr id="12" name="Imagen 12"/>
+                  <wp:cNvGraphicFramePr>
+                    <a:graphicFrameLocks xmlns:a="http://schemas.openxmlformats.org/drawingml/2006/main" noChangeAspect="1"/>
+                  </wp:cNvGraphicFramePr>
+                  <a:graphic xmlns:a="http://schemas.openxmlformats.org/drawingml/2006/main">
+                    <a:graphicData uri="http://schemas.openxmlformats.org/drawingml/2006/picture">
+                      <pic:pic xmlns:pic="http://schemas.openxmlformats.org/drawingml/2006/picture">
+                        <pic:nvPicPr>
+                          <pic:cNvPr id="0" name="Picture 12"/>
+                          <pic:cNvPicPr>
+                            <a:picLocks noChangeAspect="1" noChangeArrowheads="1"/>
+                          </pic:cNvPicPr>
+                        </pic:nvPicPr>
+                        <pic:blipFill>
+                          <a:blip r:embed="rId10"/>
+                          <a:srcRect/>
+                          <a:stretch>
+                            <a:fillRect/>
+                          </a:stretch>
+                        </pic:blipFill>
+                        <pic:spPr bwMode="auto">
+                          <a:xfrm>
+                            <a:off x="0" y="0"/>
+                            <a:ext cx="2768600" cy="927100"/>
+                          </a:xfrm>
+                          <a:prstGeom prst="rect">
+                            <a:avLst/>
+                          </a:prstGeom>
+                          <a:noFill/>
+                          <a:ln w="9525">
+                            <a:noFill/>
+                            <a:miter lim="800000"/>
+                            <a:headEnd/>
+                            <a:tailEnd/>
+                          </a:ln>
+                        </pic:spPr>
+                      </pic:pic>
+                    </a:graphicData>
+                  </a:graphic>
+                </wp:inline>
+              </w:drawing>
+            </w:r>
+          </w:p>
+        </w:tc>
+      </w:tr>
+      <w:tr>
+        <w:tc>
+          <w:tcPr>
+            <w:tcW w:w="9747" w:type="dxa"/>
+            <w:gridSpan w:val="2"/>
+            <w:vAlign w:val="center"/>
+          </w:tcPr>
+          <w:p>
+            <w:pPr>
+              <w:rPr>
+                <w:color w:val="000000"/>
+              </w:rPr>
+            </w:pPr>
+            <w:r>
+              <w:rPr>
+                <w:b/>
+                <w:color w:val="000000"/>
+              </w:rPr>
+              <w:t>Evaluación de la Prueba</w:t>
+            </w:r>
+            <w:r>
+              <w:rPr>
+                <w:color w:val="000000"/>
+              </w:rPr>
+              <w:t>: Pasada con éxito.</w:t>
+            </w:r>
+          </w:p>
+        </w:tc>
+      </w:tr>
+    </w:tbl>
+    <w:p/>
+    <w:p>
+      <w:r>
+        <w:br w:type="page"/>
+      </w:r>
+    </w:p>
+    <w:tbl>
+      <w:tblPr>
+        <w:tblW w:w="9853" w:type="dxa"/>
+        <w:tblBorders>
+          <w:top w:val="single" w:sz="4" w:space="0" w:color="auto"/>
+          <w:left w:val="single" w:sz="4" w:space="0" w:color="auto"/>
+          <w:bottom w:val="single" w:sz="4" w:space="0" w:color="auto"/>
+          <w:right w:val="single" w:sz="4" w:space="0" w:color="auto"/>
+          <w:insideH w:val="single" w:sz="4" w:space="0" w:color="auto"/>
+          <w:insideV w:val="single" w:sz="4" w:space="0" w:color="auto"/>
+        </w:tblBorders>
+        <w:tblLayout w:type="fixed"/>
+        <w:tblLook w:val="01E0"/>
+      </w:tblPr>
+      <w:tblGrid>
+        <w:gridCol w:w="108"/>
+        <w:gridCol w:w="2175"/>
+        <w:gridCol w:w="138"/>
+        <w:gridCol w:w="7326"/>
+        <w:gridCol w:w="106"/>
+      </w:tblGrid>
+      <w:tr>
+        <w:trPr>
+          <w:gridBefore w:val="1"/>
+          <w:gridAfter w:val="1"/>
+          <w:wBefore w:w="108" w:type="dxa"/>
+          <w:wAfter w:w="106" w:type="dxa"/>
+          <w:trHeight w:val="570"/>
+        </w:trPr>
+        <w:tc>
+          <w:tcPr>
+            <w:tcW w:w="9639" w:type="dxa"/>
+            <w:gridSpan w:val="3"/>
+            <w:shd w:val="clear" w:color="auto" w:fill="E6E6E6"/>
+            <w:vAlign w:val="center"/>
+          </w:tcPr>
+          <w:p>
+            <w:pPr>
+              <w:pStyle w:val="Encabezado"/>
+              <w:ind w:left="142"/>
+              <w:rPr>
+                <w:b/>
+              </w:rPr>
+            </w:pPr>
+            <w:r>
+              <w:rPr>
+                <w:b/>
+              </w:rPr>
+              <w:t>Caso de Prueba de Aceptación</w:t>
+            </w:r>
+          </w:p>
+        </w:tc>
+      </w:tr>
+      <w:tr>
+        <w:trPr>
+          <w:gridBefore w:val="1"/>
+          <w:gridAfter w:val="1"/>
+          <w:wBefore w:w="108" w:type="dxa"/>
+          <w:wAfter w:w="106" w:type="dxa"/>
+          <w:trHeight w:val="567"/>
+        </w:trPr>
+        <w:tc>
+          <w:tcPr>
+            <w:tcW w:w="2313" w:type="dxa"/>
+            <w:gridSpan w:val="2"/>
+            <w:vAlign w:val="center"/>
+          </w:tcPr>
+          <w:p>
+            <w:r>
+              <w:rPr>
+                <w:b/>
+              </w:rPr>
+              <w:t xml:space="preserve">Código:  </w:t>
+            </w:r>
+            <w:r>
+              <w:t>EPR1</w:t>
+            </w:r>
+          </w:p>
+        </w:tc>
+        <w:tc>
+          <w:tcPr>
+            <w:tcW w:w="7326" w:type="dxa"/>
+            <w:vAlign w:val="center"/>
+          </w:tcPr>
+          <w:p>
+            <w:r>
+              <w:rPr>
+                <w:b/>
+              </w:rPr>
+              <w:t>Caso de Uso:</w:t>
+            </w:r>
+            <w:r>
+              <w:t xml:space="preserve">   Encargado Pedidos</w:t>
+            </w:r>
+          </w:p>
+        </w:tc>
+      </w:tr>
+      <w:tr>
+        <w:trPr>
+          <w:gridBefore w:val="1"/>
+          <w:gridAfter w:val="1"/>
+          <w:wBefore w:w="108" w:type="dxa"/>
+          <w:wAfter w:w="106" w:type="dxa"/>
+          <w:trHeight w:val="567"/>
+        </w:trPr>
+        <w:tc>
+          <w:tcPr>
+            <w:tcW w:w="9639" w:type="dxa"/>
+            <w:gridSpan w:val="3"/>
+            <w:vAlign w:val="center"/>
+          </w:tcPr>
+          <w:p>
+            <w:pPr>
+              <w:rPr>
+                <w:b/>
+              </w:rPr>
+            </w:pPr>
+            <w:r>
+              <w:rPr>
+                <w:b/>
+              </w:rPr>
+              <w:t>Descripción de la Prueba:</w:t>
+            </w:r>
+            <w:r>
+              <w:t xml:space="preserve">   La tabla “Pedidos Realizados” muestra solamente los pedidos que se hallan en los estados seleccionados en los checkboxes.</w:t>
+            </w:r>
+          </w:p>
+        </w:tc>
+      </w:tr>
+      <w:tr>
+        <w:trPr>
+          <w:gridBefore w:val="1"/>
+          <w:gridAfter w:val="1"/>
+          <w:wBefore w:w="108" w:type="dxa"/>
+          <w:wAfter w:w="106" w:type="dxa"/>
+          <w:trHeight w:val="567"/>
+        </w:trPr>
+        <w:tc>
+          <w:tcPr>
+            <w:tcW w:w="9639" w:type="dxa"/>
+            <w:gridSpan w:val="3"/>
+            <w:vAlign w:val="center"/>
+          </w:tcPr>
+          <w:p>
+            <w:r>
+              <w:rPr>
+                <w:b/>
+              </w:rPr>
+              <w:t>Condiciones de Ejecución:</w:t>
+            </w:r>
+            <w:r>
+              <w:t xml:space="preserve">   Contenido de la BD:</w:t>
+            </w:r>
+          </w:p>
+          <w:tbl>
+            <w:tblPr>
+              <w:tblW w:w="5000" w:type="pct"/>
+              <w:tblLayout w:type="fixed"/>
+              <w:tblCellMar>
+                <w:left w:w="70" w:type="dxa"/>
+                <w:right w:w="70" w:type="dxa"/>
+              </w:tblCellMar>
+              <w:tblLook w:val="0000"/>
+            </w:tblPr>
+            <w:tblGrid>
+              <w:gridCol w:w="657"/>
+              <w:gridCol w:w="1093"/>
+              <w:gridCol w:w="3917"/>
+              <w:gridCol w:w="1505"/>
+              <w:gridCol w:w="1338"/>
+              <w:gridCol w:w="883"/>
+            </w:tblGrid>
+            <w:tr>
+              <w:trPr>
+                <w:trHeight w:val="330"/>
+              </w:trPr>
+              <w:tc>
+                <w:tcPr>
+                  <w:tcW w:w="350" w:type="pct"/>
+                  <w:tcBorders>
+                    <w:top w:val="single" w:sz="12" w:space="0" w:color="auto"/>
+                    <w:left w:val="single" w:sz="12" w:space="0" w:color="auto"/>
+                    <w:bottom w:val="single" w:sz="12" w:space="0" w:color="auto"/>
+                    <w:right w:val="single" w:sz="4" w:space="0" w:color="auto"/>
+                  </w:tcBorders>
+                  <w:shd w:val="clear" w:color="auto" w:fill="auto"/>
+                  <w:noWrap/>
+                  <w:vAlign w:val="center"/>
+                </w:tcPr>
+                <w:p>
+                  <w:pPr>
+                    <w:jc w:val="center"/>
+                    <w:rPr>
+                      <w:rFonts w:eastAsia="Times New Roman"/>
+                    </w:rPr>
+                  </w:pPr>
+                  <w:r>
+                    <w:rPr>
+                      <w:rFonts w:eastAsia="Times New Roman"/>
+                    </w:rPr>
+                    <w:t>Pedido</w:t>
+                  </w:r>
+                </w:p>
+              </w:tc>
+              <w:tc>
+                <w:tcPr>
+                  <w:tcW w:w="582" w:type="pct"/>
+                  <w:tcBorders>
+                    <w:top w:val="single" w:sz="12" w:space="0" w:color="auto"/>
+                    <w:left w:val="nil"/>
+                    <w:bottom w:val="single" w:sz="12" w:space="0" w:color="auto"/>
+                    <w:right w:val="single" w:sz="4" w:space="0" w:color="auto"/>
+                  </w:tcBorders>
+                  <w:shd w:val="clear" w:color="auto" w:fill="auto"/>
+                  <w:noWrap/>
+                  <w:vAlign w:val="center"/>
+                </w:tcPr>
+                <w:p>
+                  <w:pPr>
+                    <w:jc w:val="center"/>
+                    <w:rPr>
+                      <w:rFonts w:eastAsia="Times New Roman"/>
+                    </w:rPr>
+                  </w:pPr>
+                  <w:r>
+                    <w:rPr>
+                      <w:rFonts w:eastAsia="Times New Roman"/>
+                    </w:rPr>
+                    <w:t>Fecha Creacion</w:t>
+                  </w:r>
+                </w:p>
+              </w:tc>
+              <w:tc>
+                <w:tcPr>
+                  <w:tcW w:w="2085" w:type="pct"/>
+                  <w:tcBorders>
+                    <w:top w:val="single" w:sz="12" w:space="0" w:color="auto"/>
+                    <w:left w:val="nil"/>
+                    <w:bottom w:val="single" w:sz="12" w:space="0" w:color="auto"/>
+                    <w:right w:val="single" w:sz="4" w:space="0" w:color="auto"/>
+                  </w:tcBorders>
+                  <w:shd w:val="clear" w:color="auto" w:fill="auto"/>
+                  <w:noWrap/>
+                  <w:vAlign w:val="center"/>
+                </w:tcPr>
+                <w:p>
+                  <w:pPr>
+                    <w:jc w:val="center"/>
+                    <w:rPr>
+                      <w:rFonts w:eastAsia="Times New Roman"/>
+                    </w:rPr>
+                  </w:pPr>
+                  <w:r>
+                    <w:rPr>
+                      <w:rFonts w:eastAsia="Times New Roman"/>
+                    </w:rPr>
+                    <w:t>Descripción</w:t>
+                  </w:r>
+                </w:p>
+              </w:tc>
+              <w:tc>
+                <w:tcPr>
+                  <w:tcW w:w="801" w:type="pct"/>
+                  <w:tcBorders>
+                    <w:top w:val="single" w:sz="12" w:space="0" w:color="auto"/>
+                    <w:left w:val="nil"/>
+                    <w:bottom w:val="single" w:sz="12" w:space="0" w:color="auto"/>
+                    <w:right w:val="single" w:sz="4" w:space="0" w:color="auto"/>
+                  </w:tcBorders>
+                  <w:shd w:val="clear" w:color="auto" w:fill="auto"/>
+                  <w:noWrap/>
+                  <w:vAlign w:val="center"/>
+                </w:tcPr>
+                <w:p>
+                  <w:pPr>
+                    <w:jc w:val="center"/>
+                    <w:rPr>
+                      <w:rFonts w:eastAsia="Times New Roman"/>
+                    </w:rPr>
+                  </w:pPr>
+                  <w:r>
+                    <w:rPr>
+                      <w:rFonts w:eastAsia="Times New Roman"/>
+                    </w:rPr>
+                    <w:t>Estado</w:t>
+                  </w:r>
+                </w:p>
+              </w:tc>
+              <w:tc>
+                <w:tcPr>
+                  <w:tcW w:w="712" w:type="pct"/>
+                  <w:tcBorders>
+                    <w:top w:val="single" w:sz="12" w:space="0" w:color="auto"/>
+                    <w:left w:val="nil"/>
+                    <w:bottom w:val="single" w:sz="12" w:space="0" w:color="auto"/>
+                    <w:right w:val="single" w:sz="4" w:space="0" w:color="auto"/>
+                  </w:tcBorders>
+                  <w:shd w:val="clear" w:color="auto" w:fill="auto"/>
+                  <w:noWrap/>
+                  <w:vAlign w:val="center"/>
+                </w:tcPr>
+                <w:p>
+                  <w:pPr>
+                    <w:jc w:val="center"/>
+                    <w:rPr>
+                      <w:rFonts w:eastAsia="Times New Roman"/>
+                    </w:rPr>
+                  </w:pPr>
+                  <w:r>
+                    <w:rPr>
+                      <w:rFonts w:eastAsia="Times New Roman"/>
+                    </w:rPr>
+                    <w:t>Transportista</w:t>
+                  </w:r>
+                </w:p>
+              </w:tc>
+              <w:tc>
+                <w:tcPr>
+                  <w:tcW w:w="470" w:type="pct"/>
+                  <w:tcBorders>
+                    <w:top w:val="single" w:sz="12" w:space="0" w:color="auto"/>
+                    <w:left w:val="nil"/>
+                    <w:bottom w:val="single" w:sz="12" w:space="0" w:color="auto"/>
+                    <w:right w:val="single" w:sz="12" w:space="0" w:color="auto"/>
+                  </w:tcBorders>
+                  <w:shd w:val="clear" w:color="auto" w:fill="auto"/>
+                  <w:noWrap/>
+                  <w:vAlign w:val="center"/>
+                </w:tcPr>
+                <w:p>
+                  <w:pPr>
+                    <w:jc w:val="center"/>
+                    <w:rPr>
+                      <w:rFonts w:eastAsia="Times New Roman"/>
+                    </w:rPr>
+                  </w:pPr>
+                  <w:r>
+                    <w:rPr>
+                      <w:rFonts w:eastAsia="Times New Roman"/>
+                    </w:rPr>
+                    <w:t>Cliente</w:t>
+                  </w:r>
+                </w:p>
+              </w:tc>
+            </w:tr>
+            <w:tr>
+              <w:trPr>
+                <w:trHeight w:val="315"/>
+              </w:trPr>
+              <w:tc>
+                <w:tcPr>
+                  <w:tcW w:w="350" w:type="pct"/>
+                  <w:tcBorders>
+                    <w:top w:val="nil"/>
+                    <w:left w:val="single" w:sz="12" w:space="0" w:color="auto"/>
+                    <w:bottom w:val="single" w:sz="4" w:space="0" w:color="auto"/>
+                    <w:right w:val="single" w:sz="4" w:space="0" w:color="auto"/>
+                  </w:tcBorders>
+                  <w:shd w:val="clear" w:color="auto" w:fill="auto"/>
+                  <w:noWrap/>
+                  <w:vAlign w:val="center"/>
+                </w:tcPr>
+                <w:p>
+                  <w:pPr>
+                    <w:jc w:val="center"/>
+                    <w:rPr>
+                      <w:rFonts w:eastAsia="Times New Roman"/>
+                    </w:rPr>
+                  </w:pPr>
+                  <w:r>
+                    <w:rPr>
+                      <w:rFonts w:eastAsia="Times New Roman"/>
+                    </w:rPr>
+                    <w:t>1</w:t>
+                  </w:r>
+                </w:p>
+              </w:tc>
+              <w:tc>
+                <w:tcPr>
+                  <w:tcW w:w="582" w:type="pct"/>
+                  <w:tcBorders>
+                    <w:top w:val="nil"/>
+                    <w:left w:val="nil"/>
+                    <w:bottom w:val="single" w:sz="4" w:space="0" w:color="auto"/>
+                    <w:right w:val="single" w:sz="4" w:space="0" w:color="auto"/>
+                  </w:tcBorders>
+                  <w:shd w:val="clear" w:color="auto" w:fill="auto"/>
+                  <w:noWrap/>
+                  <w:vAlign w:val="center"/>
+                </w:tcPr>
+                <w:p>
+                  <w:pPr>
+                    <w:jc w:val="center"/>
+                    <w:rPr>
+                      <w:rFonts w:eastAsia="Times New Roman"/>
+                    </w:rPr>
+                  </w:pPr>
+                  <w:r>
+                    <w:rPr>
+                      <w:rFonts w:eastAsia="Times New Roman"/>
+                    </w:rPr>
+                    <w:t>13/11/2008</w:t>
+                  </w:r>
+                </w:p>
+              </w:tc>
+              <w:tc>
+                <w:tcPr>
+                  <w:tcW w:w="2085" w:type="pct"/>
+                  <w:tcBorders>
+                    <w:top w:val="nil"/>
+                    <w:left w:val="nil"/>
+                    <w:bottom w:val="single" w:sz="4" w:space="0" w:color="auto"/>
+                    <w:right w:val="single" w:sz="4" w:space="0" w:color="auto"/>
+                  </w:tcBorders>
+                  <w:shd w:val="clear" w:color="auto" w:fill="auto"/>
+                  <w:noWrap/>
+                  <w:vAlign w:val="center"/>
+                </w:tcPr>
+                <w:p>
+                  <w:pPr>
+                    <w:jc w:val="center"/>
+                    <w:rPr>
+                      <w:rFonts w:eastAsia="Times New Roman"/>
+                    </w:rPr>
+                  </w:pPr>
+                  <w:r>
+                    <w:rPr>
+                      <w:rFonts w:eastAsia="Times New Roman"/>
+                    </w:rPr>
+                    <w:t>1r pedido de Jose Antonio: Es un pedido para casa</w:t>
+                  </w:r>
+                </w:p>
+              </w:tc>
+              <w:tc>
+                <w:tcPr>
+                  <w:tcW w:w="801" w:type="pct"/>
+                  <w:tcBorders>
+                    <w:top w:val="nil"/>
+                    <w:left w:val="nil"/>
+                    <w:bottom w:val="single" w:sz="4" w:space="0" w:color="auto"/>
+                    <w:right w:val="single" w:sz="4" w:space="0" w:color="auto"/>
+                  </w:tcBorders>
+                  <w:shd w:val="clear" w:color="auto" w:fill="auto"/>
+                  <w:noWrap/>
+                  <w:vAlign w:val="center"/>
+                </w:tcPr>
+                <w:p>
+                  <w:pPr>
+                    <w:jc w:val="center"/>
+                    <w:rPr>
+                      <w:rFonts w:eastAsia="Times New Roman"/>
+                    </w:rPr>
+                  </w:pPr>
+                  <w:r>
+                    <w:rPr>
+                      <w:rFonts w:eastAsia="Times New Roman"/>
+                    </w:rPr>
+                    <w:t>Confirmado</w:t>
+                  </w:r>
+                </w:p>
+              </w:tc>
+              <w:tc>
+                <w:tcPr>
+                  <w:tcW w:w="712" w:type="pct"/>
+                  <w:tcBorders>
+                    <w:top w:val="nil"/>
+                    <w:left w:val="nil"/>
+                    <w:bottom w:val="single" w:sz="4" w:space="0" w:color="auto"/>
+                    <w:right w:val="single" w:sz="4" w:space="0" w:color="auto"/>
+                  </w:tcBorders>
+                  <w:shd w:val="clear" w:color="auto" w:fill="auto"/>
+                  <w:noWrap/>
+                  <w:vAlign w:val="center"/>
+                </w:tcPr>
+                <w:p>
+                  <w:pPr>
+                    <w:jc w:val="center"/>
+                    <w:rPr>
+                      <w:rFonts w:eastAsia="Times New Roman"/>
+                    </w:rPr>
+                  </w:pPr>
+                  <w:r>
+                    <w:rPr>
+                      <w:rFonts w:eastAsia="Times New Roman"/>
+                    </w:rPr>
+                    <w:t>Sin asignar</w:t>
+                  </w:r>
+                </w:p>
+              </w:tc>
+              <w:tc>
+                <w:tcPr>
+                  <w:tcW w:w="470" w:type="pct"/>
+                  <w:tcBorders>
+                    <w:top w:val="nil"/>
+                    <w:left w:val="nil"/>
+                    <w:bottom w:val="single" w:sz="4" w:space="0" w:color="auto"/>
+                    <w:right w:val="single" w:sz="12" w:space="0" w:color="auto"/>
+                  </w:tcBorders>
+                  <w:shd w:val="clear" w:color="auto" w:fill="auto"/>
+                  <w:noWrap/>
+                  <w:vAlign w:val="center"/>
+                </w:tcPr>
+                <w:p>
+                  <w:pPr>
+                    <w:jc w:val="center"/>
+                    <w:rPr>
+                      <w:rFonts w:eastAsia="Times New Roman"/>
+                    </w:rPr>
+                  </w:pPr>
+                  <w:r>
+                    <w:rPr>
+                      <w:rFonts w:eastAsia="Times New Roman"/>
+                    </w:rPr>
+                    <w:t>Jose Antonio</w:t>
+                  </w:r>
+                </w:p>
+              </w:tc>
+            </w:tr>
+            <w:tr>
+              <w:trPr>
+                <w:trHeight w:val="300"/>
+              </w:trPr>
+              <w:tc>
+                <w:tcPr>
+                  <w:tcW w:w="350" w:type="pct"/>
+                  <w:tcBorders>
+                    <w:top w:val="nil"/>
+                    <w:left w:val="single" w:sz="12" w:space="0" w:color="auto"/>
+                    <w:bottom w:val="single" w:sz="4" w:space="0" w:color="auto"/>
+                    <w:right w:val="single" w:sz="4" w:space="0" w:color="auto"/>
+                  </w:tcBorders>
+                  <w:shd w:val="clear" w:color="auto" w:fill="auto"/>
+                  <w:noWrap/>
+                  <w:vAlign w:val="center"/>
+                </w:tcPr>
+                <w:p>
+                  <w:pPr>
+                    <w:jc w:val="center"/>
+                    <w:rPr>
+                      <w:rFonts w:eastAsia="Times New Roman"/>
+                    </w:rPr>
+                  </w:pPr>
+                  <w:r>
+                    <w:rPr>
+                      <w:rFonts w:eastAsia="Times New Roman"/>
+                    </w:rPr>
+                    <w:t>2</w:t>
+                  </w:r>
+                </w:p>
+              </w:tc>
+              <w:tc>
+                <w:tcPr>
+                  <w:tcW w:w="582" w:type="pct"/>
+                  <w:tcBorders>
+                    <w:top w:val="nil"/>
+                    <w:left w:val="nil"/>
+                    <w:bottom w:val="single" w:sz="4" w:space="0" w:color="auto"/>
+                    <w:right w:val="single" w:sz="4" w:space="0" w:color="auto"/>
+                  </w:tcBorders>
+                  <w:shd w:val="clear" w:color="auto" w:fill="auto"/>
+                  <w:noWrap/>
+                  <w:vAlign w:val="center"/>
+                </w:tcPr>
+                <w:p>
+                  <w:pPr>
+                    <w:jc w:val="center"/>
+                    <w:rPr>
+                      <w:rFonts w:eastAsia="Times New Roman"/>
+                    </w:rPr>
+                  </w:pPr>
+                  <w:r>
+                    <w:rPr>
+                      <w:rFonts w:eastAsia="Times New Roman"/>
+                    </w:rPr>
+                    <w:t>13/11/2008</w:t>
+                  </w:r>
+                </w:p>
+              </w:tc>
+              <w:tc>
+                <w:tcPr>
+                  <w:tcW w:w="2085" w:type="pct"/>
+                  <w:tcBorders>
+                    <w:top w:val="nil"/>
+                    <w:left w:val="nil"/>
+                    <w:bottom w:val="single" w:sz="4" w:space="0" w:color="auto"/>
+                    <w:right w:val="single" w:sz="4" w:space="0" w:color="auto"/>
+                  </w:tcBorders>
+                  <w:shd w:val="clear" w:color="auto" w:fill="auto"/>
+                  <w:noWrap/>
+                  <w:vAlign w:val="center"/>
+                </w:tcPr>
+                <w:p>
+                  <w:pPr>
+                    <w:jc w:val="center"/>
+                    <w:rPr>
+                      <w:rFonts w:eastAsia="Times New Roman"/>
+                    </w:rPr>
+                  </w:pPr>
+                  <w:r>
+                    <w:rPr>
+                      <w:rFonts w:eastAsia="Times New Roman"/>
+                    </w:rPr>
+                    <w:t>Pedido de Maica para Miguel Bose</w:t>
+                  </w:r>
+                </w:p>
+              </w:tc>
+              <w:tc>
+                <w:tcPr>
+                  <w:tcW w:w="801" w:type="pct"/>
+                  <w:tcBorders>
+                    <w:top w:val="nil"/>
+                    <w:left w:val="nil"/>
+                    <w:bottom w:val="single" w:sz="4" w:space="0" w:color="auto"/>
+                    <w:right w:val="single" w:sz="4" w:space="0" w:color="auto"/>
+                  </w:tcBorders>
+                  <w:shd w:val="clear" w:color="auto" w:fill="auto"/>
+                  <w:noWrap/>
+                  <w:vAlign w:val="center"/>
+                </w:tcPr>
+                <w:p>
+                  <w:pPr>
+                    <w:jc w:val="center"/>
+                    <w:rPr>
+                      <w:rFonts w:eastAsia="Times New Roman"/>
+                    </w:rPr>
+                  </w:pPr>
+                  <w:r>
+                    <w:rPr>
+                      <w:rFonts w:eastAsia="Times New Roman"/>
+                    </w:rPr>
+                    <w:t>Validado</w:t>
+                  </w:r>
+                </w:p>
+              </w:tc>
+              <w:tc>
+                <w:tcPr>
+                  <w:tcW w:w="712" w:type="pct"/>
+                  <w:tcBorders>
+                    <w:top w:val="nil"/>
+                    <w:left w:val="nil"/>
+                    <w:bottom w:val="single" w:sz="4" w:space="0" w:color="auto"/>
+                    <w:right w:val="single" w:sz="4" w:space="0" w:color="auto"/>
+                  </w:tcBorders>
+                  <w:shd w:val="clear" w:color="auto" w:fill="auto"/>
+                  <w:noWrap/>
+                  <w:vAlign w:val="center"/>
+                </w:tcPr>
+                <w:p>
+                  <w:pPr>
+                    <w:jc w:val="center"/>
+                    <w:rPr>
+                      <w:rFonts w:eastAsia="Times New Roman"/>
+                    </w:rPr>
+                  </w:pPr>
+                  <w:r>
+                    <w:rPr>
+                      <w:rFonts w:eastAsia="Times New Roman"/>
+                    </w:rPr>
+                    <w:t>Seur</w:t>
+                  </w:r>
+                </w:p>
+              </w:tc>
+              <w:tc>
+                <w:tcPr>
+                  <w:tcW w:w="470" w:type="pct"/>
+                  <w:tcBorders>
+                    <w:top w:val="nil"/>
+                    <w:left w:val="nil"/>
+                    <w:bottom w:val="single" w:sz="4" w:space="0" w:color="auto"/>
+                    <w:right w:val="single" w:sz="12" w:space="0" w:color="auto"/>
+                  </w:tcBorders>
+                  <w:shd w:val="clear" w:color="auto" w:fill="auto"/>
+                  <w:noWrap/>
+                  <w:vAlign w:val="center"/>
+                </w:tcPr>
+                <w:p>
+                  <w:pPr>
+                    <w:jc w:val="center"/>
+                    <w:rPr>
+                      <w:rFonts w:eastAsia="Times New Roman"/>
+                    </w:rPr>
+                  </w:pPr>
+                  <w:r>
+                    <w:rPr>
+                      <w:rFonts w:eastAsia="Times New Roman"/>
+                    </w:rPr>
+                    <w:t>Maica</w:t>
+                  </w:r>
+                </w:p>
+              </w:tc>
+            </w:tr>
+            <w:tr>
+              <w:trPr>
+                <w:trHeight w:val="300"/>
+              </w:trPr>
+              <w:tc>
+                <w:tcPr>
+                  <w:tcW w:w="350" w:type="pct"/>
+                  <w:tcBorders>
+                    <w:top w:val="nil"/>
+                    <w:left w:val="single" w:sz="12" w:space="0" w:color="auto"/>
+                    <w:bottom w:val="single" w:sz="4" w:space="0" w:color="auto"/>
+                    <w:right w:val="single" w:sz="4" w:space="0" w:color="auto"/>
+                  </w:tcBorders>
+                  <w:shd w:val="clear" w:color="auto" w:fill="auto"/>
+                  <w:noWrap/>
+                  <w:vAlign w:val="center"/>
+                </w:tcPr>
+                <w:p>
+                  <w:pPr>
+                    <w:jc w:val="center"/>
+                    <w:rPr>
+                      <w:rFonts w:eastAsia="Times New Roman"/>
+                    </w:rPr>
+                  </w:pPr>
+                  <w:r>
+                    <w:rPr>
+                      <w:rFonts w:eastAsia="Times New Roman"/>
+                    </w:rPr>
+                    <w:t>3</w:t>
+                  </w:r>
+                </w:p>
+              </w:tc>
+              <w:tc>
+                <w:tcPr>
+                  <w:tcW w:w="582" w:type="pct"/>
+                  <w:tcBorders>
+                    <w:top w:val="nil"/>
+                    <w:left w:val="nil"/>
+                    <w:bottom w:val="single" w:sz="4" w:space="0" w:color="auto"/>
+                    <w:right w:val="single" w:sz="4" w:space="0" w:color="auto"/>
+                  </w:tcBorders>
+                  <w:shd w:val="clear" w:color="auto" w:fill="auto"/>
+                  <w:noWrap/>
+                  <w:vAlign w:val="center"/>
+                </w:tcPr>
+                <w:p>
+                  <w:pPr>
+                    <w:jc w:val="center"/>
+                    <w:rPr>
+                      <w:rFonts w:eastAsia="Times New Roman"/>
+                    </w:rPr>
+                  </w:pPr>
+                  <w:r>
+                    <w:rPr>
+                      <w:rFonts w:eastAsia="Times New Roman"/>
+                    </w:rPr>
+                    <w:t>13/11/2008</w:t>
+                  </w:r>
+                </w:p>
+              </w:tc>
+              <w:tc>
+                <w:tcPr>
+                  <w:tcW w:w="2085" w:type="pct"/>
+                  <w:tcBorders>
+                    <w:top w:val="nil"/>
+                    <w:left w:val="nil"/>
+                    <w:bottom w:val="single" w:sz="4" w:space="0" w:color="auto"/>
+                    <w:right w:val="single" w:sz="4" w:space="0" w:color="auto"/>
+                  </w:tcBorders>
+                  <w:shd w:val="clear" w:color="auto" w:fill="auto"/>
+                  <w:noWrap/>
+                  <w:vAlign w:val="center"/>
+                </w:tcPr>
+                <w:p>
+                  <w:pPr>
+                    <w:jc w:val="center"/>
+                    <w:rPr>
+                      <w:rFonts w:eastAsia="Times New Roman"/>
+                    </w:rPr>
+                  </w:pPr>
+                  <w:r>
+                    <w:rPr>
+                      <w:rFonts w:eastAsia="Times New Roman"/>
+                    </w:rPr>
+                    <w:t>Pedido de Maica para el hermano de Miguel Bosé</w:t>
+                  </w:r>
+                </w:p>
+              </w:tc>
+              <w:tc>
+                <w:tcPr>
+                  <w:tcW w:w="801" w:type="pct"/>
+                  <w:tcBorders>
+                    <w:top w:val="nil"/>
+                    <w:left w:val="nil"/>
+                    <w:bottom w:val="single" w:sz="4" w:space="0" w:color="auto"/>
+                    <w:right w:val="single" w:sz="4" w:space="0" w:color="auto"/>
+                  </w:tcBorders>
+                  <w:shd w:val="clear" w:color="auto" w:fill="auto"/>
+                  <w:noWrap/>
+                  <w:vAlign w:val="center"/>
+                </w:tcPr>
+                <w:p>
+                  <w:pPr>
+                    <w:jc w:val="center"/>
+                    <w:rPr>
+                      <w:rFonts w:eastAsia="Times New Roman"/>
+                    </w:rPr>
+                  </w:pPr>
+                  <w:r>
+                    <w:rPr>
+                      <w:rFonts w:eastAsia="Times New Roman"/>
+                    </w:rPr>
+                    <w:t>Preparado</w:t>
+                  </w:r>
+                </w:p>
+              </w:tc>
+              <w:tc>
+                <w:tcPr>
+                  <w:tcW w:w="712" w:type="pct"/>
+                  <w:tcBorders>
+                    <w:top w:val="nil"/>
+                    <w:left w:val="nil"/>
+                    <w:bottom w:val="single" w:sz="4" w:space="0" w:color="auto"/>
+                    <w:right w:val="single" w:sz="4" w:space="0" w:color="auto"/>
+                  </w:tcBorders>
+                  <w:shd w:val="clear" w:color="auto" w:fill="auto"/>
+                  <w:noWrap/>
+                  <w:vAlign w:val="center"/>
+                </w:tcPr>
+                <w:p>
+                  <w:pPr>
+                    <w:jc w:val="center"/>
+                    <w:rPr>
+                      <w:rFonts w:eastAsia="Times New Roman"/>
+                    </w:rPr>
+                  </w:pPr>
+                  <w:r>
+                    <w:rPr>
+                      <w:rFonts w:eastAsia="Times New Roman"/>
+                    </w:rPr>
+                    <w:t>Seur</w:t>
+                  </w:r>
+                </w:p>
+              </w:tc>
+              <w:tc>
+                <w:tcPr>
+                  <w:tcW w:w="470" w:type="pct"/>
+                  <w:tcBorders>
+                    <w:top w:val="nil"/>
+                    <w:left w:val="nil"/>
+                    <w:bottom w:val="single" w:sz="4" w:space="0" w:color="auto"/>
+                    <w:right w:val="single" w:sz="12" w:space="0" w:color="auto"/>
+                  </w:tcBorders>
+                  <w:shd w:val="clear" w:color="auto" w:fill="auto"/>
+                  <w:noWrap/>
+                  <w:vAlign w:val="center"/>
+                </w:tcPr>
+                <w:p>
+                  <w:pPr>
+                    <w:jc w:val="center"/>
+                    <w:rPr>
+                      <w:rFonts w:eastAsia="Times New Roman"/>
+                    </w:rPr>
+                  </w:pPr>
+                  <w:r>
+                    <w:rPr>
+                      <w:rFonts w:eastAsia="Times New Roman"/>
+                    </w:rPr>
+                    <w:t>Maica</w:t>
+                  </w:r>
+                </w:p>
+              </w:tc>
+            </w:tr>
+            <w:tr>
+              <w:trPr>
+                <w:trHeight w:val="300"/>
+              </w:trPr>
+              <w:tc>
+                <w:tcPr>
+                  <w:tcW w:w="350" w:type="pct"/>
+                  <w:tcBorders>
+                    <w:top w:val="nil"/>
+                    <w:left w:val="single" w:sz="12" w:space="0" w:color="auto"/>
+                    <w:bottom w:val="single" w:sz="4" w:space="0" w:color="auto"/>
+                    <w:right w:val="single" w:sz="4" w:space="0" w:color="auto"/>
+                  </w:tcBorders>
+                  <w:shd w:val="clear" w:color="auto" w:fill="auto"/>
+                  <w:noWrap/>
+                  <w:vAlign w:val="center"/>
+                </w:tcPr>
+                <w:p>
+                  <w:pPr>
+                    <w:jc w:val="center"/>
+                    <w:rPr>
+                      <w:rFonts w:eastAsia="Times New Roman"/>
+                    </w:rPr>
+                  </w:pPr>
+                  <w:r>
+                    <w:rPr>
+                      <w:rFonts w:eastAsia="Times New Roman"/>
+                    </w:rPr>
+                    <w:t>4</w:t>
+                  </w:r>
+                </w:p>
+              </w:tc>
+              <w:tc>
+                <w:tcPr>
+                  <w:tcW w:w="582" w:type="pct"/>
+                  <w:tcBorders>
+                    <w:top w:val="nil"/>
+                    <w:left w:val="nil"/>
+                    <w:bottom w:val="single" w:sz="4" w:space="0" w:color="auto"/>
+                    <w:right w:val="single" w:sz="4" w:space="0" w:color="auto"/>
+                  </w:tcBorders>
+                  <w:shd w:val="clear" w:color="auto" w:fill="auto"/>
+                  <w:noWrap/>
+                  <w:vAlign w:val="center"/>
+                </w:tcPr>
+                <w:p>
+                  <w:pPr>
+                    <w:jc w:val="center"/>
+                    <w:rPr>
+                      <w:rFonts w:eastAsia="Times New Roman"/>
+                    </w:rPr>
+                  </w:pPr>
+                  <w:r>
+                    <w:rPr>
+                      <w:rFonts w:eastAsia="Times New Roman"/>
+                    </w:rPr>
+                    <w:t>13/11/2008</w:t>
+                  </w:r>
+                </w:p>
+              </w:tc>
+              <w:tc>
+                <w:tcPr>
+                  <w:tcW w:w="2085" w:type="pct"/>
+                  <w:tcBorders>
+                    <w:top w:val="nil"/>
+                    <w:left w:val="nil"/>
+                    <w:bottom w:val="single" w:sz="4" w:space="0" w:color="auto"/>
+                    <w:right w:val="single" w:sz="4" w:space="0" w:color="auto"/>
+                  </w:tcBorders>
+                  <w:shd w:val="clear" w:color="auto" w:fill="auto"/>
+                  <w:noWrap/>
+                  <w:vAlign w:val="center"/>
+                </w:tcPr>
+                <w:p>
+                  <w:pPr>
+                    <w:jc w:val="center"/>
+                    <w:rPr>
+                      <w:rFonts w:eastAsia="Times New Roman"/>
+                    </w:rPr>
+                  </w:pPr>
+                  <w:r>
+                    <w:rPr>
+                      <w:rFonts w:eastAsia="Times New Roman"/>
+                    </w:rPr>
+                    <w:t>2º pedido de Jose Antonio: Es un pedido para casa</w:t>
+                  </w:r>
+                </w:p>
+              </w:tc>
+              <w:tc>
+                <w:tcPr>
+                  <w:tcW w:w="801" w:type="pct"/>
+                  <w:tcBorders>
+                    <w:top w:val="nil"/>
+                    <w:left w:val="nil"/>
+                    <w:bottom w:val="single" w:sz="4" w:space="0" w:color="auto"/>
+                    <w:right w:val="single" w:sz="4" w:space="0" w:color="auto"/>
+                  </w:tcBorders>
+                  <w:shd w:val="clear" w:color="auto" w:fill="auto"/>
+                  <w:noWrap/>
+                  <w:vAlign w:val="center"/>
+                </w:tcPr>
+                <w:p>
+                  <w:pPr>
+                    <w:jc w:val="center"/>
+                    <w:rPr>
+                      <w:rFonts w:eastAsia="Times New Roman"/>
+                    </w:rPr>
+                  </w:pPr>
+                  <w:r>
+                    <w:rPr>
+                      <w:rFonts w:eastAsia="Times New Roman"/>
+                    </w:rPr>
+                    <w:t>Enviado</w:t>
+                  </w:r>
+                </w:p>
+              </w:tc>
+              <w:tc>
+                <w:tcPr>
+                  <w:tcW w:w="712" w:type="pct"/>
+                  <w:tcBorders>
+                    <w:top w:val="nil"/>
+                    <w:left w:val="nil"/>
+                    <w:bottom w:val="single" w:sz="4" w:space="0" w:color="auto"/>
+                    <w:right w:val="single" w:sz="4" w:space="0" w:color="auto"/>
+                  </w:tcBorders>
+                  <w:shd w:val="clear" w:color="auto" w:fill="auto"/>
+                  <w:noWrap/>
+                  <w:vAlign w:val="center"/>
+                </w:tcPr>
+                <w:p>
+                  <w:pPr>
+                    <w:jc w:val="center"/>
+                    <w:rPr>
+                      <w:rFonts w:eastAsia="Times New Roman"/>
+                    </w:rPr>
+                  </w:pPr>
+                  <w:r>
+                    <w:rPr>
+                      <w:rFonts w:eastAsia="Times New Roman"/>
+                    </w:rPr>
+                    <w:t>TNT</w:t>
+                  </w:r>
+                </w:p>
+              </w:tc>
+              <w:tc>
+                <w:tcPr>
+                  <w:tcW w:w="470" w:type="pct"/>
+                  <w:tcBorders>
+                    <w:top w:val="nil"/>
+                    <w:left w:val="nil"/>
+                    <w:bottom w:val="single" w:sz="4" w:space="0" w:color="auto"/>
+                    <w:right w:val="single" w:sz="12" w:space="0" w:color="auto"/>
+                  </w:tcBorders>
+                  <w:shd w:val="clear" w:color="auto" w:fill="auto"/>
+                  <w:noWrap/>
+                  <w:vAlign w:val="center"/>
+                </w:tcPr>
+                <w:p>
+                  <w:pPr>
+                    <w:jc w:val="center"/>
+                    <w:rPr>
+                      <w:rFonts w:eastAsia="Times New Roman"/>
+                    </w:rPr>
+                  </w:pPr>
+                  <w:r>
+                    <w:rPr>
+                      <w:rFonts w:eastAsia="Times New Roman"/>
+                    </w:rPr>
+                    <w:t>Jose Antonio</w:t>
+                  </w:r>
+                </w:p>
+              </w:tc>
+            </w:tr>
+            <w:tr>
+              <w:trPr>
+                <w:trHeight w:val="300"/>
+              </w:trPr>
+              <w:tc>
+                <w:tcPr>
+                  <w:tcW w:w="350" w:type="pct"/>
+                  <w:tcBorders>
+                    <w:top w:val="nil"/>
+                    <w:left w:val="single" w:sz="12" w:space="0" w:color="auto"/>
+                    <w:bottom w:val="single" w:sz="4" w:space="0" w:color="auto"/>
+                    <w:right w:val="single" w:sz="4" w:space="0" w:color="auto"/>
+                  </w:tcBorders>
+                  <w:shd w:val="clear" w:color="auto" w:fill="auto"/>
+                  <w:noWrap/>
+                  <w:vAlign w:val="center"/>
+                </w:tcPr>
+                <w:p>
+                  <w:pPr>
+                    <w:jc w:val="center"/>
+                    <w:rPr>
+                      <w:rFonts w:eastAsia="Times New Roman"/>
+                    </w:rPr>
+                  </w:pPr>
+                  <w:r>
+                    <w:rPr>
+                      <w:rFonts w:eastAsia="Times New Roman"/>
+                    </w:rPr>
+                    <w:t>5</w:t>
+                  </w:r>
+                </w:p>
+              </w:tc>
+              <w:tc>
+                <w:tcPr>
+                  <w:tcW w:w="582" w:type="pct"/>
+                  <w:tcBorders>
+                    <w:top w:val="nil"/>
+                    <w:left w:val="nil"/>
+                    <w:bottom w:val="single" w:sz="4" w:space="0" w:color="auto"/>
+                    <w:right w:val="single" w:sz="4" w:space="0" w:color="auto"/>
+                  </w:tcBorders>
+                  <w:shd w:val="clear" w:color="auto" w:fill="auto"/>
+                  <w:noWrap/>
+                  <w:vAlign w:val="center"/>
+                </w:tcPr>
+                <w:p>
+                  <w:pPr>
+                    <w:jc w:val="center"/>
+                    <w:rPr>
+                      <w:rFonts w:eastAsia="Times New Roman"/>
+                    </w:rPr>
+                  </w:pPr>
+                  <w:r>
+                    <w:rPr>
+                      <w:rFonts w:eastAsia="Times New Roman"/>
+                    </w:rPr>
+                    <w:t>13/11/2008</w:t>
+                  </w:r>
+                </w:p>
+              </w:tc>
+              <w:tc>
+                <w:tcPr>
+                  <w:tcW w:w="2085" w:type="pct"/>
+                  <w:tcBorders>
+                    <w:top w:val="nil"/>
+                    <w:left w:val="nil"/>
+                    <w:bottom w:val="single" w:sz="4" w:space="0" w:color="auto"/>
+                    <w:right w:val="single" w:sz="4" w:space="0" w:color="auto"/>
+                  </w:tcBorders>
+                  <w:shd w:val="clear" w:color="auto" w:fill="auto"/>
+                  <w:noWrap/>
+                  <w:vAlign w:val="center"/>
+                </w:tcPr>
+                <w:p>
+                  <w:pPr>
+                    <w:jc w:val="center"/>
+                    <w:rPr>
+                      <w:rFonts w:eastAsia="Times New Roman"/>
+                    </w:rPr>
+                  </w:pPr>
+                  <w:r>
+                    <w:rPr>
+                      <w:rFonts w:eastAsia="Times New Roman"/>
+                    </w:rPr>
+                    <w:t>3º pedido de Jose Antonio: Es un pedido para casa, uno entregado</w:t>
+                  </w:r>
+                </w:p>
+              </w:tc>
+              <w:tc>
+                <w:tcPr>
+                  <w:tcW w:w="801" w:type="pct"/>
+                  <w:tcBorders>
+                    <w:top w:val="nil"/>
+                    <w:left w:val="nil"/>
+                    <w:bottom w:val="single" w:sz="4" w:space="0" w:color="auto"/>
+                    <w:right w:val="single" w:sz="4" w:space="0" w:color="auto"/>
+                  </w:tcBorders>
+                  <w:shd w:val="clear" w:color="auto" w:fill="auto"/>
+                  <w:noWrap/>
+                  <w:vAlign w:val="center"/>
+                </w:tcPr>
+                <w:p>
+                  <w:pPr>
+                    <w:jc w:val="center"/>
+                    <w:rPr>
+                      <w:rFonts w:eastAsia="Times New Roman"/>
+                    </w:rPr>
+                  </w:pPr>
+                  <w:r>
+                    <w:rPr>
+                      <w:rFonts w:eastAsia="Times New Roman"/>
+                    </w:rPr>
+                    <w:t>Entregado</w:t>
+                  </w:r>
+                </w:p>
+              </w:tc>
+              <w:tc>
+                <w:tcPr>
+                  <w:tcW w:w="712" w:type="pct"/>
+                  <w:tcBorders>
+                    <w:top w:val="nil"/>
+                    <w:left w:val="nil"/>
+                    <w:bottom w:val="single" w:sz="4" w:space="0" w:color="auto"/>
+                    <w:right w:val="single" w:sz="4" w:space="0" w:color="auto"/>
+                  </w:tcBorders>
+                  <w:shd w:val="clear" w:color="auto" w:fill="auto"/>
+                  <w:noWrap/>
+                  <w:vAlign w:val="center"/>
+                </w:tcPr>
+                <w:p>
+                  <w:pPr>
+                    <w:jc w:val="center"/>
+                    <w:rPr>
+                      <w:rFonts w:eastAsia="Times New Roman"/>
+                    </w:rPr>
+                  </w:pPr>
+                  <w:r>
+                    <w:rPr>
+                      <w:rFonts w:eastAsia="Times New Roman"/>
+                    </w:rPr>
+                    <w:t>TNT</w:t>
+                  </w:r>
+                </w:p>
+              </w:tc>
+              <w:tc>
+                <w:tcPr>
+                  <w:tcW w:w="470" w:type="pct"/>
+                  <w:tcBorders>
+                    <w:top w:val="nil"/>
+                    <w:left w:val="nil"/>
+                    <w:bottom w:val="single" w:sz="4" w:space="0" w:color="auto"/>
+                    <w:right w:val="single" w:sz="12" w:space="0" w:color="auto"/>
+                  </w:tcBorders>
+                  <w:shd w:val="clear" w:color="auto" w:fill="auto"/>
+                  <w:noWrap/>
+                  <w:vAlign w:val="center"/>
+                </w:tcPr>
+                <w:p>
+                  <w:pPr>
+                    <w:jc w:val="center"/>
+                    <w:rPr>
+                      <w:rFonts w:eastAsia="Times New Roman"/>
+                    </w:rPr>
+                  </w:pPr>
+                  <w:r>
+                    <w:rPr>
+                      <w:rFonts w:eastAsia="Times New Roman"/>
+                    </w:rPr>
+                    <w:t>Jose Antonio</w:t>
+                  </w:r>
+                </w:p>
+              </w:tc>
+            </w:tr>
+            <w:tr>
+              <w:trPr>
+                <w:trHeight w:val="315"/>
+              </w:trPr>
+              <w:tc>
+                <w:tcPr>
+                  <w:tcW w:w="350" w:type="pct"/>
+                  <w:tcBorders>
+                    <w:top w:val="nil"/>
+                    <w:left w:val="single" w:sz="12" w:space="0" w:color="auto"/>
+                    <w:bottom w:val="single" w:sz="12" w:space="0" w:color="auto"/>
+                    <w:right w:val="single" w:sz="4" w:space="0" w:color="auto"/>
+                  </w:tcBorders>
+                  <w:shd w:val="clear" w:color="auto" w:fill="auto"/>
+                  <w:noWrap/>
+                  <w:vAlign w:val="center"/>
+                </w:tcPr>
+                <w:p>
+                  <w:pPr>
+                    <w:jc w:val="center"/>
+                    <w:rPr>
+                      <w:rFonts w:eastAsia="Times New Roman"/>
+                    </w:rPr>
+                  </w:pPr>
+                  <w:r>
+                    <w:rPr>
+                      <w:rFonts w:eastAsia="Times New Roman"/>
+                    </w:rPr>
+                    <w:t>6</w:t>
+                  </w:r>
+                </w:p>
+              </w:tc>
+              <w:tc>
+                <w:tcPr>
+                  <w:tcW w:w="582" w:type="pct"/>
+                  <w:tcBorders>
+                    <w:top w:val="nil"/>
+                    <w:left w:val="nil"/>
+                    <w:bottom w:val="single" w:sz="12" w:space="0" w:color="auto"/>
+                    <w:right w:val="single" w:sz="4" w:space="0" w:color="auto"/>
+                  </w:tcBorders>
+                  <w:shd w:val="clear" w:color="auto" w:fill="auto"/>
+                  <w:noWrap/>
+                  <w:vAlign w:val="center"/>
+                </w:tcPr>
+                <w:p>
+                  <w:pPr>
+                    <w:jc w:val="center"/>
+                    <w:rPr>
+                      <w:rFonts w:eastAsia="Times New Roman"/>
+                    </w:rPr>
+                  </w:pPr>
+                  <w:r>
+                    <w:rPr>
+                      <w:rFonts w:eastAsia="Times New Roman"/>
+                    </w:rPr>
+                    <w:t>13/11/2008</w:t>
+                  </w:r>
+                </w:p>
+              </w:tc>
+              <w:tc>
+                <w:tcPr>
+                  <w:tcW w:w="2085" w:type="pct"/>
+                  <w:tcBorders>
+                    <w:top w:val="nil"/>
+                    <w:left w:val="nil"/>
+                    <w:bottom w:val="single" w:sz="12" w:space="0" w:color="auto"/>
+                    <w:right w:val="single" w:sz="4" w:space="0" w:color="auto"/>
+                  </w:tcBorders>
+                  <w:shd w:val="clear" w:color="auto" w:fill="auto"/>
+                  <w:noWrap/>
+                  <w:vAlign w:val="center"/>
+                </w:tcPr>
+                <w:p>
+                  <w:pPr>
+                    <w:jc w:val="center"/>
+                    <w:rPr>
+                      <w:rFonts w:eastAsia="Times New Roman"/>
+                    </w:rPr>
+                  </w:pPr>
+                  <w:r>
+                    <w:rPr>
+                      <w:rFonts w:eastAsia="Times New Roman"/>
+                    </w:rPr>
+                    <w:t>4º pedido de Jose Antonio: Es un pedido para casa, uno cancelado</w:t>
+                  </w:r>
+                </w:p>
+              </w:tc>
+              <w:tc>
+                <w:tcPr>
+                  <w:tcW w:w="801" w:type="pct"/>
+                  <w:tcBorders>
+                    <w:top w:val="nil"/>
+                    <w:left w:val="nil"/>
+                    <w:bottom w:val="single" w:sz="12" w:space="0" w:color="auto"/>
+                    <w:right w:val="single" w:sz="4" w:space="0" w:color="auto"/>
+                  </w:tcBorders>
+                  <w:shd w:val="clear" w:color="auto" w:fill="auto"/>
+                  <w:noWrap/>
+                  <w:vAlign w:val="center"/>
+                </w:tcPr>
+                <w:p>
+                  <w:pPr>
+                    <w:jc w:val="center"/>
+                    <w:rPr>
+                      <w:rFonts w:eastAsia="Times New Roman"/>
+                    </w:rPr>
+                  </w:pPr>
+                  <w:r>
+                    <w:rPr>
+                      <w:rFonts w:eastAsia="Times New Roman"/>
+                    </w:rPr>
+                    <w:t>Cancelado</w:t>
+                  </w:r>
+                </w:p>
+              </w:tc>
+              <w:tc>
+                <w:tcPr>
+                  <w:tcW w:w="712" w:type="pct"/>
+                  <w:tcBorders>
+                    <w:top w:val="nil"/>
+                    <w:left w:val="nil"/>
+                    <w:bottom w:val="single" w:sz="12" w:space="0" w:color="auto"/>
+                    <w:right w:val="single" w:sz="4" w:space="0" w:color="auto"/>
+                  </w:tcBorders>
+                  <w:shd w:val="clear" w:color="auto" w:fill="auto"/>
+                  <w:noWrap/>
+                  <w:vAlign w:val="center"/>
+                </w:tcPr>
+                <w:p>
+                  <w:pPr>
+                    <w:jc w:val="center"/>
+                    <w:rPr>
+                      <w:rFonts w:eastAsia="Times New Roman"/>
+                    </w:rPr>
+                  </w:pPr>
+                  <w:r>
+                    <w:rPr>
+                      <w:rFonts w:eastAsia="Times New Roman"/>
+                    </w:rPr>
+                    <w:t>TNT</w:t>
+                  </w:r>
+                </w:p>
+              </w:tc>
+              <w:tc>
+                <w:tcPr>
+                  <w:tcW w:w="470" w:type="pct"/>
+                  <w:tcBorders>
+                    <w:top w:val="nil"/>
+                    <w:left w:val="nil"/>
+                    <w:bottom w:val="single" w:sz="12" w:space="0" w:color="auto"/>
+                    <w:right w:val="single" w:sz="12" w:space="0" w:color="auto"/>
+                  </w:tcBorders>
+                  <w:shd w:val="clear" w:color="auto" w:fill="auto"/>
+                  <w:noWrap/>
+                  <w:vAlign w:val="center"/>
+                </w:tcPr>
+                <w:p>
+                  <w:pPr>
+                    <w:jc w:val="center"/>
+                    <w:rPr>
+                      <w:rFonts w:eastAsia="Times New Roman"/>
+                    </w:rPr>
+                  </w:pPr>
+                  <w:r>
+                    <w:rPr>
+                      <w:rFonts w:eastAsia="Times New Roman"/>
+                    </w:rPr>
+                    <w:t>Jose Antonio</w:t>
+                  </w:r>
+                </w:p>
+              </w:tc>
+            </w:tr>
+          </w:tbl>
+          <w:p>
+            <w:pPr>
+              <w:rPr>
+                <w:b/>
+              </w:rPr>
+            </w:pPr>
+          </w:p>
+        </w:tc>
+      </w:tr>
+      <w:tr>
+        <w:trPr>
+          <w:gridBefore w:val="1"/>
+          <w:gridAfter w:val="1"/>
+          <w:wBefore w:w="108" w:type="dxa"/>
+          <w:wAfter w:w="106" w:type="dxa"/>
+        </w:trPr>
+        <w:tc>
+          <w:tcPr>
+            <w:tcW w:w="9639" w:type="dxa"/>
+            <w:gridSpan w:val="3"/>
+            <w:vAlign w:val="center"/>
+          </w:tcPr>
+          <w:p>
+            <w:pPr>
+              <w:rPr>
+                <w:b/>
+              </w:rPr>
+            </w:pPr>
+            <w:r>
+              <w:rPr>
+                <w:b/>
+              </w:rPr>
+              <w:t xml:space="preserve">Entrada / Pasos de Ejecución:   </w:t>
+            </w:r>
+            <w:r>
+              <w:t>En la ventana principal de “Administración de Pedidos: Encargado de Almacén”, pulsar “Pedido”.</w:t>
+            </w:r>
+            <w:r>
+              <w:rPr>
+                <w:b/>
+              </w:rPr>
+              <w:t xml:space="preserve"> </w:t>
+            </w:r>
+            <w:r>
+              <w:t>Deseleccionar los checkboxes que aparezcan seleccionados por defecto, pulsando sobre ellos. Seleccionar los checkboxes  “Entregado” y “Transportista asignado”.</w:t>
+            </w:r>
+          </w:p>
+        </w:tc>
+      </w:tr>
+      <w:tr>
+        <w:trPr>
+          <w:gridBefore w:val="1"/>
+          <w:gridAfter w:val="1"/>
+          <w:wBefore w:w="108" w:type="dxa"/>
+          <w:wAfter w:w="106" w:type="dxa"/>
+        </w:trPr>
+        <w:tc>
+          <w:tcPr>
+            <w:tcW w:w="9639" w:type="dxa"/>
+            <w:gridSpan w:val="3"/>
+            <w:vAlign w:val="center"/>
+          </w:tcPr>
+          <w:tbl>
+            <w:tblPr>
+              <w:tblpPr w:leftFromText="141" w:rightFromText="141" w:vertAnchor="text" w:horzAnchor="margin" w:tblpY="548"/>
+              <w:tblOverlap w:val="never"/>
+              <w:tblW w:w="10664" w:type="dxa"/>
+              <w:tblLayout w:type="fixed"/>
+              <w:tblCellMar>
+                <w:left w:w="70" w:type="dxa"/>
+                <w:right w:w="70" w:type="dxa"/>
+              </w:tblCellMar>
+              <w:tblLook w:val="0000"/>
+            </w:tblPr>
+            <w:tblGrid>
+              <w:gridCol w:w="847"/>
+              <w:gridCol w:w="1550"/>
+              <w:gridCol w:w="3742"/>
+              <w:gridCol w:w="1267"/>
+              <w:gridCol w:w="1448"/>
+              <w:gridCol w:w="1810"/>
+            </w:tblGrid>
+            <w:tr>
+              <w:trPr>
+                <w:trHeight w:val="360"/>
+              </w:trPr>
+              <w:tc>
+                <w:tcPr>
+                  <w:tcW w:w="847" w:type="dxa"/>
+                  <w:tcBorders>
+                    <w:top w:val="single" w:sz="12" w:space="0" w:color="auto"/>
+                    <w:left w:val="single" w:sz="12" w:space="0" w:color="auto"/>
+                    <w:bottom w:val="single" w:sz="12" w:space="0" w:color="auto"/>
+                    <w:right w:val="single" w:sz="8" w:space="0" w:color="auto"/>
+                  </w:tcBorders>
+                  <w:shd w:val="clear" w:color="auto" w:fill="auto"/>
+                  <w:noWrap/>
+                  <w:vAlign w:val="center"/>
+                </w:tcPr>
+                <w:p>
+                  <w:pPr>
+                    <w:jc w:val="center"/>
+                    <w:rPr>
+                      <w:rFonts w:eastAsia="Times New Roman"/>
+                    </w:rPr>
+                  </w:pPr>
+                  <w:r>
+                    <w:rPr>
+                      <w:rFonts w:eastAsia="Times New Roman"/>
+                    </w:rPr>
+                    <w:t>Pedido</w:t>
+                  </w:r>
+                </w:p>
+              </w:tc>
+              <w:tc>
+                <w:tcPr>
+                  <w:tcW w:w="1550" w:type="dxa"/>
+                  <w:tcBorders>
+                    <w:top w:val="single" w:sz="12" w:space="0" w:color="auto"/>
+                    <w:left w:val="nil"/>
+                    <w:bottom w:val="single" w:sz="12" w:space="0" w:color="auto"/>
+                    <w:right w:val="single" w:sz="8" w:space="0" w:color="auto"/>
+                  </w:tcBorders>
+                  <w:shd w:val="clear" w:color="auto" w:fill="auto"/>
+                  <w:noWrap/>
+                  <w:vAlign w:val="center"/>
+                </w:tcPr>
+                <w:p>
+                  <w:pPr>
+                    <w:jc w:val="center"/>
+                    <w:rPr>
+                      <w:rFonts w:eastAsia="Times New Roman"/>
+                    </w:rPr>
+                  </w:pPr>
+                  <w:r>
+                    <w:rPr>
+                      <w:rFonts w:eastAsia="Times New Roman"/>
+                    </w:rPr>
+                    <w:t>Fecha Creacion</w:t>
+                  </w:r>
+                </w:p>
+              </w:tc>
+              <w:tc>
+                <w:tcPr>
+                  <w:tcW w:w="3742" w:type="dxa"/>
+                  <w:tcBorders>
+                    <w:top w:val="single" w:sz="12" w:space="0" w:color="auto"/>
+                    <w:left w:val="nil"/>
+                    <w:bottom w:val="single" w:sz="12" w:space="0" w:color="auto"/>
+                    <w:right w:val="single" w:sz="8" w:space="0" w:color="auto"/>
+                  </w:tcBorders>
+                  <w:shd w:val="clear" w:color="auto" w:fill="auto"/>
+                  <w:noWrap/>
+                  <w:vAlign w:val="center"/>
+                </w:tcPr>
+                <w:p>
+                  <w:pPr>
+                    <w:jc w:val="center"/>
+                    <w:rPr>
+                      <w:rFonts w:eastAsia="Times New Roman"/>
+                    </w:rPr>
+                  </w:pPr>
+                  <w:r>
+                    <w:rPr>
+                      <w:rFonts w:eastAsia="Times New Roman"/>
+                    </w:rPr>
+                    <w:t>Descripción</w:t>
+                  </w:r>
+                </w:p>
+              </w:tc>
+              <w:tc>
+                <w:tcPr>
+                  <w:tcW w:w="1267" w:type="dxa"/>
+                  <w:tcBorders>
+                    <w:top w:val="single" w:sz="12" w:space="0" w:color="auto"/>
+                    <w:left w:val="nil"/>
+                    <w:bottom w:val="single" w:sz="12" w:space="0" w:color="auto"/>
+                    <w:right w:val="single" w:sz="8" w:space="0" w:color="auto"/>
+                  </w:tcBorders>
+                  <w:shd w:val="clear" w:color="auto" w:fill="auto"/>
+                  <w:noWrap/>
+                  <w:vAlign w:val="center"/>
+                </w:tcPr>
+                <w:p>
+                  <w:pPr>
+                    <w:jc w:val="center"/>
+                    <w:rPr>
+                      <w:rFonts w:eastAsia="Times New Roman"/>
+                    </w:rPr>
+                  </w:pPr>
+                  <w:r>
+                    <w:rPr>
+                      <w:rFonts w:eastAsia="Times New Roman"/>
+                    </w:rPr>
+                    <w:t>Estado</w:t>
+                  </w:r>
+                </w:p>
+              </w:tc>
+              <w:tc>
+                <w:tcPr>
+                  <w:tcW w:w="1448" w:type="dxa"/>
+                  <w:tcBorders>
+                    <w:top w:val="single" w:sz="12" w:space="0" w:color="auto"/>
+                    <w:left w:val="nil"/>
+                    <w:bottom w:val="single" w:sz="12" w:space="0" w:color="auto"/>
+                    <w:right w:val="single" w:sz="8" w:space="0" w:color="auto"/>
+                  </w:tcBorders>
+                  <w:shd w:val="clear" w:color="auto" w:fill="auto"/>
+                  <w:noWrap/>
+                  <w:vAlign w:val="center"/>
+                </w:tcPr>
+                <w:p>
+                  <w:pPr>
+                    <w:jc w:val="center"/>
+                    <w:rPr>
+                      <w:rFonts w:eastAsia="Times New Roman"/>
+                    </w:rPr>
+                  </w:pPr>
+                  <w:r>
+                    <w:rPr>
+                      <w:rFonts w:eastAsia="Times New Roman"/>
+                    </w:rPr>
+                    <w:t>Transportista</w:t>
+                  </w:r>
+                </w:p>
+              </w:tc>
+              <w:tc>
+                <w:tcPr>
+                  <w:tcW w:w="1810" w:type="dxa"/>
+                  <w:tcBorders>
+                    <w:top w:val="single" w:sz="12" w:space="0" w:color="auto"/>
+                    <w:left w:val="nil"/>
+                    <w:bottom w:val="single" w:sz="12" w:space="0" w:color="auto"/>
+                    <w:right w:val="single" w:sz="12" w:space="0" w:color="auto"/>
+                  </w:tcBorders>
+                  <w:shd w:val="clear" w:color="auto" w:fill="auto"/>
+                  <w:noWrap/>
+                  <w:vAlign w:val="center"/>
+                </w:tcPr>
+                <w:p>
+                  <w:pPr>
+                    <w:jc w:val="center"/>
+                    <w:rPr>
+                      <w:rFonts w:eastAsia="Times New Roman"/>
+                    </w:rPr>
+                  </w:pPr>
+                  <w:r>
+                    <w:rPr>
+                      <w:rFonts w:eastAsia="Times New Roman"/>
+                    </w:rPr>
+                    <w:t>Cliente</w:t>
+                  </w:r>
+                </w:p>
+              </w:tc>
+            </w:tr>
+            <w:tr>
+              <w:trPr>
+                <w:trHeight w:val="360"/>
+              </w:trPr>
+              <w:tc>
+                <w:tcPr>
+                  <w:tcW w:w="847" w:type="dxa"/>
+                  <w:tcBorders>
+                    <w:top w:val="nil"/>
+                    <w:left w:val="single" w:sz="12" w:space="0" w:color="auto"/>
+                    <w:bottom w:val="single" w:sz="12" w:space="0" w:color="auto"/>
+                    <w:right w:val="single" w:sz="8" w:space="0" w:color="auto"/>
+                  </w:tcBorders>
+                  <w:shd w:val="clear" w:color="auto" w:fill="auto"/>
+                  <w:noWrap/>
+                  <w:vAlign w:val="center"/>
+                </w:tcPr>
+                <w:p>
+                  <w:pPr>
+                    <w:jc w:val="center"/>
+                    <w:rPr>
+                      <w:rFonts w:eastAsia="Times New Roman"/>
+                    </w:rPr>
+                  </w:pPr>
+                  <w:r>
+                    <w:rPr>
+                      <w:rFonts w:eastAsia="Times New Roman"/>
+                    </w:rPr>
+                    <w:t>5</w:t>
+                  </w:r>
+                </w:p>
+              </w:tc>
+              <w:tc>
+                <w:tcPr>
+                  <w:tcW w:w="1550" w:type="dxa"/>
+                  <w:tcBorders>
+                    <w:top w:val="nil"/>
+                    <w:left w:val="nil"/>
+                    <w:bottom w:val="single" w:sz="12" w:space="0" w:color="auto"/>
+                    <w:right w:val="single" w:sz="8" w:space="0" w:color="auto"/>
+                  </w:tcBorders>
+                  <w:shd w:val="clear" w:color="auto" w:fill="auto"/>
+                  <w:noWrap/>
+                  <w:vAlign w:val="center"/>
+                </w:tcPr>
+                <w:p>
+                  <w:pPr>
+                    <w:jc w:val="center"/>
+                    <w:rPr>
+                      <w:rFonts w:eastAsia="Times New Roman"/>
+                    </w:rPr>
+                  </w:pPr>
+                  <w:r>
+                    <w:rPr>
+                      <w:rFonts w:eastAsia="Times New Roman"/>
+                    </w:rPr>
+                    <w:t>13/11/2008</w:t>
+                  </w:r>
+                </w:p>
+              </w:tc>
+              <w:tc>
+                <w:tcPr>
+                  <w:tcW w:w="3742" w:type="dxa"/>
+                  <w:tcBorders>
+                    <w:top w:val="nil"/>
+                    <w:left w:val="nil"/>
+                    <w:bottom w:val="single" w:sz="12" w:space="0" w:color="auto"/>
+                    <w:right w:val="single" w:sz="8" w:space="0" w:color="auto"/>
+                  </w:tcBorders>
+                  <w:shd w:val="clear" w:color="auto" w:fill="auto"/>
+                  <w:noWrap/>
+                  <w:vAlign w:val="center"/>
+                </w:tcPr>
+                <w:p>
+                  <w:pPr>
+                    <w:jc w:val="center"/>
+                    <w:rPr>
+                      <w:rFonts w:eastAsia="Times New Roman"/>
+                    </w:rPr>
+                  </w:pPr>
+                  <w:r>
+                    <w:rPr>
+                      <w:rFonts w:eastAsia="Times New Roman"/>
+                    </w:rPr>
+                    <w:t>3º pedido de Jose Antonio: Es un pedido para casa, uno entregado</w:t>
+                  </w:r>
+                </w:p>
+              </w:tc>
+              <w:tc>
+                <w:tcPr>
+                  <w:tcW w:w="1267" w:type="dxa"/>
+                  <w:tcBorders>
+                    <w:top w:val="nil"/>
+                    <w:left w:val="nil"/>
+                    <w:bottom w:val="single" w:sz="12" w:space="0" w:color="auto"/>
+                    <w:right w:val="single" w:sz="8" w:space="0" w:color="auto"/>
+                  </w:tcBorders>
+                  <w:shd w:val="clear" w:color="auto" w:fill="auto"/>
+                  <w:noWrap/>
+                  <w:vAlign w:val="center"/>
+                </w:tcPr>
+                <w:p>
+                  <w:pPr>
+                    <w:jc w:val="center"/>
+                    <w:rPr>
+                      <w:rFonts w:eastAsia="Times New Roman"/>
+                    </w:rPr>
+                  </w:pPr>
+                  <w:r>
+                    <w:rPr>
+                      <w:rFonts w:eastAsia="Times New Roman"/>
+                    </w:rPr>
+                    <w:t>Entregado</w:t>
+                  </w:r>
+                </w:p>
+              </w:tc>
+              <w:tc>
+                <w:tcPr>
+                  <w:tcW w:w="1448" w:type="dxa"/>
+                  <w:tcBorders>
+                    <w:top w:val="nil"/>
+                    <w:left w:val="nil"/>
+                    <w:bottom w:val="single" w:sz="12" w:space="0" w:color="auto"/>
+                    <w:right w:val="single" w:sz="8" w:space="0" w:color="auto"/>
+                  </w:tcBorders>
+                  <w:shd w:val="clear" w:color="auto" w:fill="auto"/>
+                  <w:noWrap/>
+                  <w:vAlign w:val="center"/>
+                </w:tcPr>
+                <w:p>
+                  <w:pPr>
+                    <w:jc w:val="center"/>
+                    <w:rPr>
+                      <w:rFonts w:eastAsia="Times New Roman"/>
+                    </w:rPr>
+                  </w:pPr>
+                  <w:r>
+                    <w:rPr>
+                      <w:rFonts w:eastAsia="Times New Roman"/>
+                    </w:rPr>
+                    <w:t>TNT</w:t>
+                  </w:r>
+                </w:p>
+              </w:tc>
+              <w:tc>
+                <w:tcPr>
+                  <w:tcW w:w="1810" w:type="dxa"/>
+                  <w:tcBorders>
+                    <w:top w:val="nil"/>
+                    <w:left w:val="nil"/>
+                    <w:bottom w:val="single" w:sz="12" w:space="0" w:color="auto"/>
+                    <w:right w:val="single" w:sz="12" w:space="0" w:color="auto"/>
+                  </w:tcBorders>
+                  <w:shd w:val="clear" w:color="auto" w:fill="auto"/>
+                  <w:noWrap/>
+                  <w:vAlign w:val="center"/>
+                </w:tcPr>
+                <w:p>
+                  <w:pPr>
+                    <w:jc w:val="center"/>
+                    <w:rPr>
+                      <w:rFonts w:eastAsia="Times New Roman"/>
+                    </w:rPr>
+                  </w:pPr>
+                  <w:r>
+                    <w:rPr>
+                      <w:rFonts w:eastAsia="Times New Roman"/>
+                    </w:rPr>
+                    <w:t>Jose Antonio</w:t>
+                  </w:r>
+                </w:p>
+              </w:tc>
+            </w:tr>
+          </w:tbl>
+          <w:p>
+            <w:r>
+              <w:rPr>
+                <w:b/>
+              </w:rPr>
+              <w:t xml:space="preserve">Resultado Esperado:   </w:t>
+            </w:r>
+            <w:r>
+              <w:t>La tabla de pedidos muestra:</w:t>
+            </w:r>
+          </w:p>
+          <w:p>
+            <w:pPr>
+              <w:rPr>
+                <w:b/>
+              </w:rPr>
+            </w:pPr>
+          </w:p>
+        </w:tc>
+      </w:tr>
+      <w:tr>
+        <w:trPr>
+          <w:gridBefore w:val="1"/>
+          <w:gridAfter w:val="1"/>
+          <w:wBefore w:w="108" w:type="dxa"/>
+          <w:wAfter w:w="106" w:type="dxa"/>
+        </w:trPr>
+        <w:tc>
+          <w:tcPr>
+            <w:tcW w:w="9639" w:type="dxa"/>
+            <w:gridSpan w:val="3"/>
+            <w:vAlign w:val="center"/>
+          </w:tcPr>
+          <w:p>
+            <w:pPr>
+              <w:rPr>
+                <w:b/>
+              </w:rPr>
+            </w:pPr>
+            <w:r>
+              <w:rPr>
+                <w:b/>
+              </w:rPr>
+              <w:t xml:space="preserve">Evaluación de la Prueba:   </w:t>
+            </w:r>
+            <w:r>
+              <w:t>Pasada con éxito</w:t>
+            </w:r>
+          </w:p>
+        </w:tc>
+      </w:tr>
+      <w:tr>
+        <w:trPr>
+          <w:gridBefore w:val="1"/>
+          <w:gridAfter w:val="1"/>
+          <w:wBefore w:w="108" w:type="dxa"/>
+          <w:wAfter w:w="106" w:type="dxa"/>
+        </w:trPr>
+        <w:tc>
+          <w:tcPr>
+            <w:tcW w:w="9639" w:type="dxa"/>
+            <w:gridSpan w:val="3"/>
+            <w:vAlign w:val="center"/>
+          </w:tcPr>
+          <w:p>
+            <w:pPr>
+              <w:rPr>
+                <w:b/>
+              </w:rPr>
+            </w:pPr>
+          </w:p>
+        </w:tc>
+      </w:tr>
+      <w:tr>
+        <w:trPr>
+          <w:trHeight w:val="570"/>
+        </w:trPr>
+        <w:tc>
+          <w:tcPr>
+            <w:tcW w:w="9853" w:type="dxa"/>
+            <w:gridSpan w:val="5"/>
+            <w:shd w:val="clear" w:color="auto" w:fill="E6E6E6"/>
+            <w:vAlign w:val="center"/>
+          </w:tcPr>
+          <w:p>
+            <w:pPr>
+              <w:pStyle w:val="Encabezado"/>
+              <w:ind w:left="142"/>
+              <w:rPr>
+                <w:b/>
+              </w:rPr>
+            </w:pPr>
+            <w:r>
+              <w:rPr>
+                <w:b/>
+              </w:rPr>
+              <w:t>Caso de Prueba de Aceptación</w:t>
+            </w:r>
+          </w:p>
+        </w:tc>
+      </w:tr>
+      <w:tr>
+        <w:trPr>
+          <w:trHeight w:val="567"/>
+        </w:trPr>
+        <w:tc>
+          <w:tcPr>
+            <w:tcW w:w="2283" w:type="dxa"/>
+            <w:gridSpan w:val="2"/>
+            <w:vAlign w:val="center"/>
+          </w:tcPr>
+          <w:p>
+            <w:r>
+              <w:rPr>
+                <w:b/>
+              </w:rPr>
+              <w:t>Código:</w:t>
+            </w:r>
+            <w:r>
+              <w:t xml:space="preserve">   </w:t>
+            </w:r>
+            <w:r>
+              <w:t>EPR2</w:t>
+            </w:r>
+          </w:p>
+        </w:tc>
+        <w:tc>
+          <w:tcPr>
+            <w:tcW w:w="7570" w:type="dxa"/>
+            <w:gridSpan w:val="3"/>
+            <w:vAlign w:val="center"/>
+          </w:tcPr>
+          <w:p>
+            <w:r>
+              <w:rPr>
+                <w:b/>
+              </w:rPr>
+              <w:t>Caso de Uso:</w:t>
+            </w:r>
+            <w:r>
+              <w:t xml:space="preserve">   Encargado Pedidos</w:t>
+            </w:r>
+          </w:p>
+        </w:tc>
+      </w:tr>
+      <w:tr>
+        <w:trPr>
+          <w:trHeight w:val="567"/>
+        </w:trPr>
+        <w:tc>
+          <w:tcPr>
+            <w:tcW w:w="9853" w:type="dxa"/>
+            <w:gridSpan w:val="5"/>
+            <w:vAlign w:val="center"/>
+          </w:tcPr>
+          <w:p>
+            <w:pPr>
+              <w:rPr>
+                <w:b/>
+              </w:rPr>
+            </w:pPr>
+            <w:r>
+              <w:rPr>
+                <w:b/>
+              </w:rPr>
+              <w:t>Descripción de la Prueba:</w:t>
+            </w:r>
+            <w:r>
+              <w:t xml:space="preserve">   Por defecto, estarán seleccionadas las opciones “Transportista sin asignar” y “Confirmado”.</w:t>
+            </w:r>
+          </w:p>
+        </w:tc>
+      </w:tr>
+      <w:tr>
+        <w:trPr>
+          <w:trHeight w:val="567"/>
+        </w:trPr>
+        <w:tc>
+          <w:tcPr>
+            <w:tcW w:w="9853" w:type="dxa"/>
+            <w:gridSpan w:val="5"/>
+            <w:vAlign w:val="center"/>
+          </w:tcPr>
+          <w:p>
+            <w:r>
+              <w:rPr>
+                <w:b/>
+              </w:rPr>
+              <w:t xml:space="preserve">Condiciones de Ejecución:  </w:t>
+            </w:r>
+            <w:r>
+              <w:t xml:space="preserve">Navegación correcta hasta la ventana </w:t>
+            </w:r>
+            <w:r>
+              <w:t xml:space="preserve">de “Administración de Pedidos: </w:t>
+            </w:r>
+            <w:r>
+              <w:t>Encargado de almacén”.</w:t>
+            </w:r>
+            <w:r>
+              <w:rPr>
+                <w:b/>
+              </w:rPr>
+              <w:t xml:space="preserve"> </w:t>
+            </w:r>
+          </w:p>
+        </w:tc>
+      </w:tr>
+      <w:tr>
+        <w:tc>
+          <w:tcPr>
+            <w:tcW w:w="9853" w:type="dxa"/>
+            <w:gridSpan w:val="5"/>
+            <w:vAlign w:val="center"/>
+          </w:tcPr>
+          <w:p>
+            <w:pPr>
+              <w:rPr>
+                <w:b/>
+              </w:rPr>
+            </w:pPr>
+            <w:r>
+              <w:rPr>
+                <w:b/>
+              </w:rPr>
+              <w:t xml:space="preserve">Entrada / Pasos de Ejecución: </w:t>
+            </w:r>
+          </w:p>
+        </w:tc>
+      </w:tr>
+      <w:tr>
+        <w:tc>
+          <w:tcPr>
+            <w:tcW w:w="9853" w:type="dxa"/>
+            <w:gridSpan w:val="5"/>
+            <w:vAlign w:val="center"/>
+          </w:tcPr>
+          <w:p>
+            <w:pPr>
+              <w:rPr>
+                <w:b/>
+              </w:rPr>
+            </w:pPr>
+            <w:r>
+              <w:rPr>
+                <w:b/>
+              </w:rPr>
+              <w:t xml:space="preserve">Resultado Esperado:   </w:t>
+            </w:r>
+            <w:r>
+              <w:t>Los checkboxes “Transportista sin asignar” y “Confirmado” se hallan  seleccionados. La tabla muestra los pedidos que se hallen en ese estado.</w:t>
+            </w:r>
+          </w:p>
+        </w:tc>
+      </w:tr>
+      <w:tr>
+        <w:tc>
+          <w:tcPr>
+            <w:tcW w:w="9853" w:type="dxa"/>
+            <w:gridSpan w:val="5"/>
+            <w:vAlign w:val="center"/>
+          </w:tcPr>
+          <w:p>
+            <w:pPr>
+              <w:rPr>
+                <w:b/>
+              </w:rPr>
+            </w:pPr>
+            <w:r>
+              <w:rPr>
+                <w:b/>
+              </w:rPr>
+              <w:t xml:space="preserve">Evaluación de la Prueba:   </w:t>
+            </w:r>
+            <w:r>
+              <w:t>Pasada con éxito</w:t>
+            </w:r>
+          </w:p>
+        </w:tc>
+      </w:tr>
+    </w:tbl>
+    <w:p/>
+    <w:p>
+      <w:r>
+        <w:br w:type="page"/>
+      </w:r>
+    </w:p>
+    <w:tbl>
+      <w:tblPr>
+        <w:tblW w:w="0" w:type="auto"/>
+        <w:tblBorders>
+          <w:top w:val="single" w:sz="4" w:space="0" w:color="auto"/>
+          <w:left w:val="single" w:sz="4" w:space="0" w:color="auto"/>
+          <w:bottom w:val="single" w:sz="4" w:space="0" w:color="auto"/>
+          <w:right w:val="single" w:sz="4" w:space="0" w:color="auto"/>
+          <w:insideH w:val="single" w:sz="4" w:space="0" w:color="auto"/>
+          <w:insideV w:val="single" w:sz="4" w:space="0" w:color="auto"/>
+        </w:tblBorders>
+        <w:tblLook w:val="01E0"/>
+      </w:tblPr>
+      <w:tblGrid>
+        <w:gridCol w:w="2041"/>
+        <w:gridCol w:w="6475"/>
+      </w:tblGrid>
+      <w:tr>
+        <w:trPr>
+          <w:trHeight w:val="570"/>
+        </w:trPr>
+        <w:tc>
+          <w:tcPr>
+            <w:tcW w:w="10420" w:type="dxa"/>
+            <w:gridSpan w:val="2"/>
+            <w:shd w:val="clear" w:color="auto" w:fill="E6E6E6"/>
+            <w:vAlign w:val="center"/>
+          </w:tcPr>
+          <w:p>
+            <w:pPr>
+              <w:pStyle w:val="Encabezado"/>
+              <w:ind w:left="142"/>
+              <w:rPr>
+                <w:b/>
+              </w:rPr>
+            </w:pPr>
+            <w:r>
+              <w:rPr>
+                <w:b/>
+              </w:rPr>
+              <w:t>Caso de Prueba de Aceptación</w:t>
+            </w:r>
+          </w:p>
+        </w:tc>
+      </w:tr>
+      <w:tr>
+        <w:trPr>
+          <w:trHeight w:val="567"/>
+        </w:trPr>
+        <w:tc>
+          <w:tcPr>
+            <w:tcW w:w="2376" w:type="dxa"/>
+            <w:vAlign w:val="center"/>
+          </w:tcPr>
+          <w:p>
+            <w:r>
+              <w:rPr>
+                <w:b/>
+              </w:rPr>
+              <w:t>Código:</w:t>
+            </w:r>
+            <w:r>
+              <w:t xml:space="preserve">   EPR3</w:t>
+            </w:r>
+          </w:p>
+        </w:tc>
+        <w:tc>
+          <w:tcPr>
+            <w:tcW w:w="8044" w:type="dxa"/>
+            <w:vAlign w:val="center"/>
+          </w:tcPr>
+          <w:p>
+            <w:r>
+              <w:rPr>
+                <w:b/>
+              </w:rPr>
+              <w:t>Caso de Uso:</w:t>
+            </w:r>
+            <w:r>
+              <w:t xml:space="preserve">   Encargado Pedidos</w:t>
+            </w:r>
+          </w:p>
+        </w:tc>
+      </w:tr>
+      <w:tr>
+        <w:trPr>
+          <w:trHeight w:val="567"/>
+        </w:trPr>
+        <w:tc>
+          <w:tcPr>
+            <w:tcW w:w="10420" w:type="dxa"/>
+            <w:gridSpan w:val="2"/>
+            <w:vAlign w:val="center"/>
+          </w:tcPr>
+          <w:p>
+            <w:pPr>
+              <w:rPr>
+                <w:b/>
+              </w:rPr>
+            </w:pPr>
+            <w:r>
+              <w:rPr>
+                <w:b/>
+              </w:rPr>
+              <w:t>Descripción de la Prueba:</w:t>
+            </w:r>
+            <w:r>
+              <w:t xml:space="preserve">   La selección del checkbox “Todos” implica la selección de todos los demás checkboxes.</w:t>
+            </w:r>
+          </w:p>
+        </w:tc>
+      </w:tr>
+      <w:tr>
+        <w:trPr>
+          <w:trHeight w:val="567"/>
+        </w:trPr>
+        <w:tc>
+          <w:tcPr>
+            <w:tcW w:w="10420" w:type="dxa"/>
+            <w:gridSpan w:val="2"/>
+            <w:vAlign w:val="center"/>
+          </w:tcPr>
+          <w:p>
+            <w:pPr>
+              <w:rPr>
+                <w:b/>
+              </w:rPr>
+            </w:pPr>
+            <w:r>
+              <w:rPr>
+                <w:b/>
+              </w:rPr>
+              <w:t xml:space="preserve">Condiciones de Ejecución:   </w:t>
+            </w:r>
+            <w:r>
+              <w:t>Navegación correcta hasta la ventana de “Administración de Pedidos: Encargado de almacén”.</w:t>
+            </w:r>
+            <w:r>
+              <w:rPr>
+                <w:b/>
+              </w:rPr>
+              <w:t xml:space="preserve"> </w:t>
+            </w:r>
+          </w:p>
+        </w:tc>
+      </w:tr>
+      <w:tr>
+        <w:tc>
+          <w:tcPr>
+            <w:tcW w:w="10420" w:type="dxa"/>
+            <w:gridSpan w:val="2"/>
+            <w:vAlign w:val="center"/>
+          </w:tcPr>
+          <w:p>
+            <w:pPr>
+              <w:rPr>
+                <w:b/>
+              </w:rPr>
+            </w:pPr>
+            <w:r>
+              <w:rPr>
+                <w:b/>
+              </w:rPr>
+              <w:t xml:space="preserve">Entrada / Pasos de Ejecución:   </w:t>
+            </w:r>
+            <w:r>
+              <w:t>En la ventana principal de administración de pedidos pulsar “Pedido”.</w:t>
+            </w:r>
+            <w:r>
+              <w:rPr>
+                <w:b/>
+              </w:rPr>
+              <w:t xml:space="preserve"> </w:t>
+            </w:r>
+            <w:r>
+              <w:t>Los checkboxes “Transportista sin asignar” y “Confirmado” se hallarán seleccionados por defecto. Seleccionar el checkbox “Todos” pulsando sobre él.</w:t>
+            </w:r>
+          </w:p>
+        </w:tc>
+      </w:tr>
+      <w:tr>
+        <w:tc>
+          <w:tcPr>
+            <w:tcW w:w="10420" w:type="dxa"/>
+            <w:gridSpan w:val="2"/>
+            <w:vAlign w:val="center"/>
+          </w:tcPr>
+          <w:p>
+            <w:pPr>
+              <w:rPr>
+                <w:b/>
+              </w:rPr>
+            </w:pPr>
+            <w:r>
+              <w:rPr>
+                <w:b/>
+              </w:rPr>
+              <w:t xml:space="preserve">Resultado Esperado:   </w:t>
+            </w:r>
+            <w:r>
+              <w:t>Todos los checkboxes se seleccionarán automáticamente. La tabla muestra los pedidos que se hallen en esos estados.</w:t>
+            </w:r>
+          </w:p>
+        </w:tc>
+      </w:tr>
+      <w:tr>
+        <w:tc>
+          <w:tcPr>
+            <w:tcW w:w="10420" w:type="dxa"/>
+            <w:gridSpan w:val="2"/>
+            <w:vAlign w:val="center"/>
+          </w:tcPr>
+          <w:p>
+            <w:pPr>
+              <w:rPr>
+                <w:b/>
+              </w:rPr>
+            </w:pPr>
+            <w:r>
+              <w:rPr>
+                <w:b/>
+              </w:rPr>
+              <w:t xml:space="preserve">Evaluación de la Prueba:   </w:t>
+            </w:r>
+            <w:r>
+              <w:t>Pasada con éxito</w:t>
+            </w:r>
+          </w:p>
+        </w:tc>
+      </w:tr>
+    </w:tbl>
+    <w:p/>
+    <w:p>
+      <w:r>
+        <w:br w:type="page"/>
+      </w:r>
+    </w:p>
     <w:tbl>
       <w:tblPr>
         <w:tblW w:w="0" w:type="auto"/>
@@ -8357,7 +12956,7 @@
                           </pic:cNvPicPr>
                         </pic:nvPicPr>
                         <pic:blipFill>
-                          <a:blip r:embed="rId5"/>
+                          <a:blip r:embed="rId11"/>
                           <a:srcRect/>
                           <a:stretch>
                             <a:fillRect/>
@@ -8432,7 +13031,7 @@
                           </pic:cNvPicPr>
                         </pic:nvPicPr>
                         <pic:blipFill>
-                          <a:blip r:embed="rId6"/>
+                          <a:blip r:embed="rId12"/>
                           <a:srcRect/>
                           <a:stretch>
                             <a:fillRect/>
@@ -8664,7 +13263,7 @@
                           </pic:cNvPicPr>
                         </pic:nvPicPr>
                         <pic:blipFill>
-                          <a:blip r:embed="rId7"/>
+                          <a:blip r:embed="rId13"/>
                           <a:srcRect/>
                           <a:stretch>
                             <a:fillRect/>
@@ -8738,7 +13337,7 @@
                           </pic:cNvPicPr>
                         </pic:nvPicPr>
                         <pic:blipFill>
-                          <a:blip r:embed="rId8"/>
+                          <a:blip r:embed="rId14"/>
                           <a:srcRect/>
                           <a:stretch>
                             <a:fillRect/>
@@ -8981,7 +13580,7 @@
                           </pic:cNvPicPr>
                         </pic:nvPicPr>
                         <pic:blipFill>
-                          <a:blip r:embed="rId9"/>
+                          <a:blip r:embed="rId15"/>
                           <a:srcRect/>
                           <a:stretch>
                             <a:fillRect/>
@@ -9045,7 +13644,7 @@
                           </pic:cNvPicPr>
                         </pic:nvPicPr>
                         <pic:blipFill>
-                          <a:blip r:embed="rId10"/>
+                          <a:blip r:embed="rId16"/>
                           <a:srcRect/>
                           <a:stretch>
                             <a:fillRect/>
@@ -9129,7 +13728,7 @@
                           </pic:cNvPicPr>
                         </pic:nvPicPr>
                         <pic:blipFill>
-                          <a:blip r:embed="rId11"/>
+                          <a:blip r:embed="rId17"/>
                           <a:srcRect/>
                           <a:stretch>
                             <a:fillRect/>
@@ -9380,7 +13979,7 @@
                           </pic:cNvPicPr>
                         </pic:nvPicPr>
                         <pic:blipFill>
-                          <a:blip r:embed="rId12"/>
+                          <a:blip r:embed="rId18"/>
                           <a:srcRect/>
                           <a:stretch>
                             <a:fillRect/>
@@ -9434,7 +14033,7 @@
                           </pic:cNvPicPr>
                         </pic:nvPicPr>
                         <pic:blipFill>
-                          <a:blip r:embed="rId13"/>
+                          <a:blip r:embed="rId19"/>
                           <a:srcRect/>
                           <a:stretch>
                             <a:fillRect/>
@@ -9520,7 +14119,7 @@
                           </pic:cNvPicPr>
                         </pic:nvPicPr>
                         <pic:blipFill>
-                          <a:blip r:embed="rId14"/>
+                          <a:blip r:embed="rId20"/>
                           <a:srcRect/>
                           <a:stretch>
                             <a:fillRect/>
@@ -9777,7 +14376,7 @@
                           </pic:cNvPicPr>
                         </pic:nvPicPr>
                         <pic:blipFill>
-                          <a:blip r:embed="rId15"/>
+                          <a:blip r:embed="rId21"/>
                           <a:srcRect/>
                           <a:stretch>
                             <a:fillRect/>
@@ -9831,7 +14430,7 @@
                           </pic:cNvPicPr>
                         </pic:nvPicPr>
                         <pic:blipFill>
-                          <a:blip r:embed="rId16"/>
+                          <a:blip r:embed="rId22"/>
                           <a:srcRect/>
                           <a:stretch>
                             <a:fillRect/>
@@ -9884,7 +14483,7 @@
                           </pic:cNvPicPr>
                         </pic:nvPicPr>
                         <pic:blipFill>
-                          <a:blip r:embed="rId17"/>
+                          <a:blip r:embed="rId23"/>
                           <a:srcRect/>
                           <a:stretch>
                             <a:fillRect/>
@@ -9970,7 +14569,7 @@
                           </pic:cNvPicPr>
                         </pic:nvPicPr>
                         <pic:blipFill>
-                          <a:blip r:embed="rId18"/>
+                          <a:blip r:embed="rId24"/>
                           <a:srcRect/>
                           <a:stretch>
                             <a:fillRect/>
@@ -13878,6 +18477,7 @@
   </w:style>
   <w:style w:type="numbering" w:default="1" w:styleId="Sinlista">
     <w:name w:val="No List"/>
+    <w:uiPriority w:val="99"/>
     <w:semiHidden/>
     <w:unhideWhenUsed/>
   </w:style>
@@ -13954,6 +18554,7 @@
     <w:rPr>
       <w:rFonts w:ascii="Times New Roman" w:eastAsia="Arial Unicode MS" w:hAnsi="Times New Roman" w:cs="Times New Roman"/>
       <w:kern w:val="1"/>
+      <w:lang/>
     </w:rPr>
   </w:style>
 </w:styles>

</xml_diff>